<commit_message>
for 3/6 TC revise comment.
</commit_message>
<xml_diff>
--- a/EC_M55M1_Drive_RGB_LCD_Panel_using_EBI_Readme_TC_V1.00.docx
+++ b/EC_M55M1_Drive_RGB_LCD_Panel_using_EBI_Readme_TC_V1.00.docx
@@ -2079,7 +2079,7 @@
                 <w:lang w:eastAsia="zh-TW"/>
               </w:rPr>
               <w:drawing>
-                <wp:inline distT="0" distB="0" distL="0" distR="0" wp14:anchorId="0E87EC21" wp14:editId="78602B81">
+                <wp:inline distT="0" distB="0" distL="0" distR="0" wp14:anchorId="0E87EC21" wp14:editId="4DCC06DA">
                   <wp:extent cx="5524603" cy="2880042"/>
                   <wp:effectExtent l="0" t="0" r="0" b="0"/>
                   <wp:docPr id="1520137161" name="Picture 7"/>
@@ -3131,14 +3131,7 @@
           <w:rFonts w:hint="eastAsia"/>
           <w:lang w:eastAsia="zh-TW"/>
         </w:rPr>
-        <w:t>傳輸介面</w:t>
-      </w:r>
-      <w:r>
-        <w:rPr>
-          <w:rFonts w:hint="eastAsia"/>
-          <w:lang w:eastAsia="zh-TW"/>
-        </w:rPr>
-        <w:t>與</w:t>
+        <w:t>傳輸介面與</w:t>
       </w:r>
       <w:r>
         <w:rPr>
@@ -13309,7 +13302,13 @@
           <w:noProof/>
           <w:lang w:eastAsia="zh-TW"/>
         </w:rPr>
-        <w:t>5</w:t>
+        <w:t>4</w:t>
+      </w:r>
+      <w:r>
+        <w:rPr>
+          <w:lang w:eastAsia="zh-TW"/>
+        </w:rPr>
+        <w:t xml:space="preserve"> </w:t>
       </w:r>
       <w:r>
         <w:rPr>
@@ -13458,6 +13457,42 @@
       </w:r>
       <w:r>
         <w:rPr>
+          <w:lang w:eastAsia="zh-TW"/>
+        </w:rPr>
+        <w:fldChar w:fldCharType="begin"/>
+      </w:r>
+      <w:r>
+        <w:rPr>
+          <w:lang w:eastAsia="zh-TW"/>
+        </w:rPr>
+        <w:instrText xml:space="preserve"> </w:instrText>
+      </w:r>
+      <w:r>
+        <w:rPr>
+          <w:rFonts w:hint="eastAsia"/>
+          <w:lang w:eastAsia="zh-TW"/>
+        </w:rPr>
+        <w:instrText>REF _Ref192163815 \h</w:instrText>
+      </w:r>
+      <w:r>
+        <w:rPr>
+          <w:lang w:eastAsia="zh-TW"/>
+        </w:rPr>
+        <w:instrText xml:space="preserve"> </w:instrText>
+      </w:r>
+      <w:r>
+        <w:rPr>
+          <w:lang w:eastAsia="zh-TW"/>
+        </w:rPr>
+      </w:r>
+      <w:r>
+        <w:rPr>
+          <w:lang w:eastAsia="zh-TW"/>
+        </w:rPr>
+        <w:fldChar w:fldCharType="separate"/>
+      </w:r>
+      <w:r>
+        <w:rPr>
           <w:rFonts w:hint="eastAsia"/>
           <w:lang w:eastAsia="zh-TW"/>
         </w:rPr>
@@ -13482,6 +13517,18 @@
           <w:lang w:eastAsia="zh-TW"/>
         </w:rPr>
         <w:t>7</w:t>
+      </w:r>
+      <w:r>
+        <w:rPr>
+          <w:lang w:eastAsia="zh-TW"/>
+        </w:rPr>
+        <w:t xml:space="preserve"> </w:t>
+      </w:r>
+      <w:r>
+        <w:rPr>
+          <w:lang w:eastAsia="zh-TW"/>
+        </w:rPr>
+        <w:fldChar w:fldCharType="end"/>
       </w:r>
       <w:r>
         <w:rPr>
@@ -13698,7 +13745,7 @@
           <w:noProof/>
           <w:lang w:eastAsia="zh-TW"/>
         </w:rPr>
-        <w:t>5</w:t>
+        <w:t>4</w:t>
       </w:r>
       <w:r>
         <w:rPr>
@@ -13762,7 +13809,7 @@
               <w:keepNext/>
               <w:jc w:val="center"/>
               <w:rPr>
-                <w:rFonts w:cs="Arial" w:hint="eastAsia"/>
+                <w:rFonts w:cs="Arial"/>
                 <w:noProof/>
                 <w:szCs w:val="24"/>
                 <w:lang w:eastAsia="zh-TW"/>
@@ -13932,7 +13979,7 @@
               <w:keepNext/>
               <w:jc w:val="center"/>
               <w:rPr>
-                <w:rFonts w:cs="Arial" w:hint="eastAsia"/>
+                <w:rFonts w:cs="Arial"/>
                 <w:noProof/>
                 <w:szCs w:val="24"/>
                 <w:lang w:eastAsia="zh-TW"/>
@@ -14004,6 +14051,26 @@
                 </wp:inline>
               </w:drawing>
             </w:r>
+            <w:r>
+              <w:rPr>
+                <w:rFonts w:cs="Arial" w:hint="eastAsia"/>
+                <w:noProof/>
+                <w:color w:val="FF0000"/>
+                <w:szCs w:val="24"/>
+                <w:lang w:eastAsia="zh-TW"/>
+              </w:rPr>
+              <w:t>重拍，待處理</w:t>
+            </w:r>
+            <w:r>
+              <w:rPr>
+                <w:rFonts w:cs="Arial"/>
+                <w:noProof/>
+                <w:color w:val="FF0000"/>
+                <w:szCs w:val="24"/>
+                <w:lang w:eastAsia="zh-TW"/>
+              </w:rPr>
+              <w:t>…..</w:t>
+            </w:r>
           </w:p>
         </w:tc>
       </w:tr>
@@ -15575,7 +15642,6 @@
         <w:pStyle w:val="bodyNormal"/>
         <w:spacing w:before="180" w:after="180"/>
         <w:rPr>
-          <w:rFonts w:hint="eastAsia"/>
           <w:lang w:eastAsia="zh-TW"/>
         </w:rPr>
       </w:pPr>
@@ -16125,9 +16191,6 @@
     <w:p>
       <w:pPr>
         <w:pStyle w:val="PGreenProgram"/>
-        <w:rPr>
-          <w:rFonts w:hint="eastAsia"/>
-        </w:rPr>
       </w:pPr>
       <w:r>
         <w:rPr>
@@ -17172,9 +17235,6 @@
     <w:p>
       <w:pPr>
         <w:pStyle w:val="PGreenProgram"/>
-        <w:rPr>
-          <w:rFonts w:hint="eastAsia"/>
-        </w:rPr>
       </w:pPr>
       <w:r>
         <w:rPr>
@@ -18017,7 +18077,6 @@
         </w:rPr>
         <w:t>的實作中，</w:t>
       </w:r>
-      <w:proofErr w:type="gramStart"/>
       <w:r>
         <w:rPr>
           <w:rFonts w:hint="eastAsia"/>
@@ -18049,7 +18108,6 @@
         <w:t>incbin</w:t>
       </w:r>
       <w:proofErr w:type="spellEnd"/>
-      <w:proofErr w:type="gramEnd"/>
       <w:r>
         <w:rPr>
           <w:lang w:eastAsia="zh-TW"/>
@@ -21229,6 +21287,40 @@
         </w:rPr>
         <w:lastRenderedPageBreak/>
         <w:t>目錄資訊</w:t>
+      </w:r>
+    </w:p>
+    <w:p>
+      <w:pPr>
+        <w:widowControl/>
+        <w:overflowPunct/>
+        <w:autoSpaceDE/>
+        <w:autoSpaceDN/>
+        <w:adjustRightInd/>
+        <w:snapToGrid/>
+        <w:spacing w:before="100" w:beforeAutospacing="1" w:after="100" w:afterAutospacing="1"/>
+        <w:jc w:val="left"/>
+        <w:textAlignment w:val="auto"/>
+        <w:rPr>
+          <w:rFonts w:ascii="Times New Roman" w:eastAsia="Times New Roman" w:hAnsi="Times New Roman"/>
+          <w:szCs w:val="24"/>
+          <w:lang w:eastAsia="zh-TW"/>
+        </w:rPr>
+      </w:pPr>
+      <w:r>
+        <w:rPr>
+          <w:rFonts w:ascii="新細明體" w:eastAsia="新細明體" w:hAnsi="新細明體" w:cs="新細明體" w:hint="eastAsia"/>
+          <w:szCs w:val="24"/>
+          <w:lang w:eastAsia="zh-CN"/>
+        </w:rPr>
+        <w:t>目錄結構如下圖所示</w:t>
+      </w:r>
+      <w:r>
+        <w:rPr>
+          <w:rFonts w:ascii="新細明體" w:eastAsia="新細明體" w:hAnsi="新細明體" w:cs="新細明體"/>
+          <w:szCs w:val="24"/>
+          <w:lang w:eastAsia="zh-CN"/>
+        </w:rPr>
+        <w:t>。</w:t>
       </w:r>
     </w:p>
     <w:tbl>
@@ -21655,8 +21747,8 @@
               <w:tblLook w:val="04A0" w:firstRow="1" w:lastRow="0" w:firstColumn="1" w:lastColumn="0" w:noHBand="0" w:noVBand="1"/>
             </w:tblPr>
             <w:tblGrid>
-              <w:gridCol w:w="3902"/>
-              <w:gridCol w:w="5808"/>
+              <w:gridCol w:w="3455"/>
+              <w:gridCol w:w="6255"/>
             </w:tblGrid>
             <w:tr>
               <w:trPr>
@@ -21664,7 +21756,7 @@
               </w:trPr>
               <w:tc>
                 <w:tcPr>
-                  <w:tcW w:w="3902" w:type="dxa"/>
+                  <w:tcW w:w="3455" w:type="dxa"/>
                 </w:tcPr>
                 <w:p>
                   <w:pPr>
@@ -21693,7 +21785,7 @@
               </w:tc>
               <w:tc>
                 <w:tcPr>
-                  <w:tcW w:w="5808" w:type="dxa"/>
+                  <w:tcW w:w="6255" w:type="dxa"/>
                 </w:tcPr>
                 <w:p>
                   <w:pPr>
@@ -22157,7 +22249,7 @@
               <w:ind w:firstLineChars="133" w:firstLine="319"/>
               <w:jc w:val="left"/>
               <w:rPr>
-                <w:rFonts w:eastAsiaTheme="minorEastAsia" w:cs="Arial" w:hint="eastAsia"/>
+                <w:rFonts w:eastAsiaTheme="minorEastAsia" w:cs="Arial"/>
                 <w:szCs w:val="24"/>
                 <w:lang w:eastAsia="zh-TW"/>
               </w:rPr>
@@ -27433,7 +27525,7 @@
     <w:lsdException w:name="E-mail Signature" w:semiHidden="1" w:unhideWhenUsed="1"/>
     <w:lsdException w:name="HTML Top of Form" w:semiHidden="1" w:unhideWhenUsed="1"/>
     <w:lsdException w:name="HTML Bottom of Form" w:semiHidden="1" w:unhideWhenUsed="1"/>
-    <w:lsdException w:name="Normal (Web)" w:semiHidden="1" w:unhideWhenUsed="1"/>
+    <w:lsdException w:name="Normal (Web)" w:semiHidden="1" w:uiPriority="99" w:unhideWhenUsed="1"/>
     <w:lsdException w:name="HTML Acronym" w:semiHidden="1" w:unhideWhenUsed="1"/>
     <w:lsdException w:name="HTML Address" w:semiHidden="1" w:unhideWhenUsed="1"/>
     <w:lsdException w:name="HTML Cite" w:semiHidden="1" w:unhideWhenUsed="1"/>
@@ -27933,6 +28025,7 @@
   <w:style w:type="character" w:default="1" w:styleId="DefaultParagraphFont">
     <w:name w:val="Default Paragraph Font"/>
     <w:uiPriority w:val="1"/>
+    <w:semiHidden/>
     <w:unhideWhenUsed/>
   </w:style>
   <w:style w:type="table" w:default="1" w:styleId="TableNormal">
@@ -31385,6 +31478,7 @@
   <w:style w:type="paragraph" w:styleId="NormalWeb">
     <w:name w:val="Normal (Web)"/>
     <w:basedOn w:val="Normal"/>
+    <w:uiPriority w:val="99"/>
     <w:rsid w:val="00FB160E"/>
     <w:pPr>
       <w:widowControl/>
@@ -33311,27 +33405,6 @@
 </file>
 
 <file path=customXml/item1.xml><?xml version="1.0" encoding="utf-8"?>
-<?mso-contentType ?>
-<FormTemplates xmlns="http://schemas.microsoft.com/sharepoint/v3/contenttype/forms">
-  <Display>DocumentLibraryForm</Display>
-  <Edit>DocumentLibraryForm</Edit>
-  <New>DocumentLibraryForm</New>
-</FormTemplates>
-</file>
-
-<file path=customXml/item2.xml><?xml version="1.0" encoding="utf-8"?>
-<p:properties xmlns:p="http://schemas.microsoft.com/office/2006/metadata/properties" xmlns:xsi="http://www.w3.org/2001/XMLSchema-instance" xmlns:pc="http://schemas.microsoft.com/office/infopath/2007/PartnerControls">
-  <documentManagement>
-    <Remark xmlns="5ebd3210-cc40-4b91-92ef-2ee02eee0e42">Eample Code Readme Template</Remark>
-  </documentManagement>
-</p:properties>
-</file>
-
-<file path=customXml/item3.xml><?xml version="1.0" encoding="utf-8"?>
-<b:Sources xmlns:b="http://schemas.openxmlformats.org/officeDocument/2006/bibliography" xmlns="http://schemas.openxmlformats.org/officeDocument/2006/bibliography" SelectedStyle="\APA.XSL" StyleName="APA"/>
-</file>
-
-<file path=customXml/item4.xml><?xml version="1.0" encoding="utf-8"?>
 <ct:contentTypeSchema xmlns:ct="http://schemas.microsoft.com/office/2006/metadata/contentType" xmlns:ma="http://schemas.microsoft.com/office/2006/metadata/properties/metaAttributes" ct:_="" ma:_="" ma:contentTypeName="Document" ma:contentTypeID="0x010100F31A88D5F8B55C4DB56D193A82266C08" ma:contentTypeVersion="1" ma:contentTypeDescription="Create a new document." ma:contentTypeScope="" ma:versionID="63cd331c3370e5ce41bc1ef463d19551">
   <xsd:schema xmlns:xsd="http://www.w3.org/2001/XMLSchema" xmlns:xs="http://www.w3.org/2001/XMLSchema" xmlns:p="http://schemas.microsoft.com/office/2006/metadata/properties" xmlns:ns2="5ebd3210-cc40-4b91-92ef-2ee02eee0e42" targetNamespace="http://schemas.microsoft.com/office/2006/metadata/properties" ma:root="true" ma:fieldsID="f98c9930f6255f7d486b38b2ca9fd9f9" ns2:_="">
     <xsd:import namespace="5ebd3210-cc40-4b91-92ef-2ee02eee0e42"/>
@@ -33459,33 +33532,28 @@
 </ct:contentTypeSchema>
 </file>
 
-<file path=customXml/itemProps1.xml><?xml version="1.0" encoding="utf-8"?>
-<ds:datastoreItem xmlns:ds="http://schemas.openxmlformats.org/officeDocument/2006/customXml" ds:itemID="{509E591C-81AD-4681-8AD2-2368563E0C7F}">
-  <ds:schemaRefs>
-    <ds:schemaRef ds:uri="http://schemas.microsoft.com/sharepoint/v3/contenttype/forms"/>
-  </ds:schemaRefs>
-</ds:datastoreItem>
+<file path=customXml/item2.xml><?xml version="1.0" encoding="utf-8"?>
+<?mso-contentType ?>
+<FormTemplates xmlns="http://schemas.microsoft.com/sharepoint/v3/contenttype/forms">
+  <Display>DocumentLibraryForm</Display>
+  <Edit>DocumentLibraryForm</Edit>
+  <New>DocumentLibraryForm</New>
+</FormTemplates>
 </file>
 
-<file path=customXml/itemProps2.xml><?xml version="1.0" encoding="utf-8"?>
-<ds:datastoreItem xmlns:ds="http://schemas.openxmlformats.org/officeDocument/2006/customXml" ds:itemID="{14E12E29-11D0-4BB1-9FAE-66216D6FA763}">
-  <ds:schemaRefs>
-    <ds:schemaRef ds:uri="http://schemas.microsoft.com/office/2006/metadata/properties"/>
-    <ds:schemaRef ds:uri="http://schemas.microsoft.com/office/infopath/2007/PartnerControls"/>
-    <ds:schemaRef ds:uri="5ebd3210-cc40-4b91-92ef-2ee02eee0e42"/>
-  </ds:schemaRefs>
-</ds:datastoreItem>
+<file path=customXml/item3.xml><?xml version="1.0" encoding="utf-8"?>
+<p:properties xmlns:p="http://schemas.microsoft.com/office/2006/metadata/properties" xmlns:xsi="http://www.w3.org/2001/XMLSchema-instance" xmlns:pc="http://schemas.microsoft.com/office/infopath/2007/PartnerControls">
+  <documentManagement>
+    <Remark xmlns="5ebd3210-cc40-4b91-92ef-2ee02eee0e42">Eample Code Readme Template</Remark>
+  </documentManagement>
+</p:properties>
 </file>
 
-<file path=customXml/itemProps3.xml><?xml version="1.0" encoding="utf-8"?>
-<ds:datastoreItem xmlns:ds="http://schemas.openxmlformats.org/officeDocument/2006/customXml" ds:itemID="{BC08AF18-DDD7-40A4-AA9C-94B821962D64}">
-  <ds:schemaRefs>
-    <ds:schemaRef ds:uri="http://schemas.openxmlformats.org/officeDocument/2006/bibliography"/>
-  </ds:schemaRefs>
-</ds:datastoreItem>
+<file path=customXml/item4.xml><?xml version="1.0" encoding="utf-8"?>
+<b:Sources xmlns:b="http://schemas.openxmlformats.org/officeDocument/2006/bibliography" xmlns="http://schemas.openxmlformats.org/officeDocument/2006/bibliography" SelectedStyle="\APA.XSL" StyleName="APA"/>
 </file>
 
-<file path=customXml/itemProps4.xml><?xml version="1.0" encoding="utf-8"?>
+<file path=customXml/itemProps1.xml><?xml version="1.0" encoding="utf-8"?>
 <ds:datastoreItem xmlns:ds="http://schemas.openxmlformats.org/officeDocument/2006/customXml" ds:itemID="{53B67867-C068-4592-AB6D-8FC984FF608F}">
   <ds:schemaRefs>
     <ds:schemaRef ds:uri="http://schemas.microsoft.com/office/2006/metadata/contentType"/>
@@ -33501,4 +33569,30 @@
     <ds:schemaRef ds:uri="http://schemas.microsoft.com/internal/obd"/>
   </ds:schemaRefs>
 </ds:datastoreItem>
+</file>
+
+<file path=customXml/itemProps2.xml><?xml version="1.0" encoding="utf-8"?>
+<ds:datastoreItem xmlns:ds="http://schemas.openxmlformats.org/officeDocument/2006/customXml" ds:itemID="{509E591C-81AD-4681-8AD2-2368563E0C7F}">
+  <ds:schemaRefs>
+    <ds:schemaRef ds:uri="http://schemas.microsoft.com/sharepoint/v3/contenttype/forms"/>
+  </ds:schemaRefs>
+</ds:datastoreItem>
+</file>
+
+<file path=customXml/itemProps3.xml><?xml version="1.0" encoding="utf-8"?>
+<ds:datastoreItem xmlns:ds="http://schemas.openxmlformats.org/officeDocument/2006/customXml" ds:itemID="{14E12E29-11D0-4BB1-9FAE-66216D6FA763}">
+  <ds:schemaRefs>
+    <ds:schemaRef ds:uri="http://schemas.microsoft.com/office/2006/metadata/properties"/>
+    <ds:schemaRef ds:uri="http://schemas.microsoft.com/office/infopath/2007/PartnerControls"/>
+    <ds:schemaRef ds:uri="5ebd3210-cc40-4b91-92ef-2ee02eee0e42"/>
+  </ds:schemaRefs>
+</ds:datastoreItem>
+</file>
+
+<file path=customXml/itemProps4.xml><?xml version="1.0" encoding="utf-8"?>
+<ds:datastoreItem xmlns:ds="http://schemas.openxmlformats.org/officeDocument/2006/customXml" ds:itemID="{BC08AF18-DDD7-40A4-AA9C-94B821962D64}">
+  <ds:schemaRefs>
+    <ds:schemaRef ds:uri="http://schemas.openxmlformats.org/officeDocument/2006/bibliography"/>
+  </ds:schemaRefs>
+</ds:datastoreItem>
 </file>
</xml_diff>

<commit_message>
Appended image in EN/TC/SC documents.
</commit_message>
<xml_diff>
--- a/EC_M55M1_Drive_RGB_LCD_Panel_using_EBI_Readme_TC_V1.00.docx
+++ b/EC_M55M1_Drive_RGB_LCD_Panel_using_EBI_Readme_TC_V1.00.docx
@@ -2173,7 +2173,7 @@
                 <w:lang w:eastAsia="zh-TW"/>
               </w:rPr>
               <w:drawing>
-                <wp:inline distT="0" distB="0" distL="0" distR="0" wp14:anchorId="0E87EC21" wp14:editId="61F881FD">
+                <wp:inline distT="0" distB="0" distL="0" distR="0" wp14:anchorId="0E87EC21" wp14:editId="44A94EBB">
                   <wp:extent cx="5524603" cy="2880042"/>
                   <wp:effectExtent l="0" t="0" r="0" b="0"/>
                   <wp:docPr id="1520137161" name="Picture 7"/>
@@ -3343,6 +3343,8 @@
       </w:r>
       <w:r>
         <w:rPr>
+          <w:b/>
+          <w:bCs/>
           <w:lang w:eastAsia="zh-TW"/>
         </w:rPr>
         <w:t>V</w:t>
@@ -3350,12 +3352,16 @@
       <w:r>
         <w:rPr>
           <w:rFonts w:hint="eastAsia"/>
+          <w:b/>
+          <w:bCs/>
           <w:lang w:eastAsia="zh-TW"/>
         </w:rPr>
         <w:t xml:space="preserve"> </w:t>
       </w:r>
       <w:r>
         <w:rPr>
+          <w:b/>
+          <w:bCs/>
           <w:lang w:eastAsia="zh-TW"/>
         </w:rPr>
         <w:t xml:space="preserve">Lines </w:t>
@@ -3363,24 +3369,32 @@
       <w:r>
         <w:rPr>
           <w:rFonts w:hint="eastAsia"/>
+          <w:b/>
+          <w:bCs/>
           <w:lang w:eastAsia="zh-TW"/>
         </w:rPr>
         <w:t>×</w:t>
       </w:r>
       <w:r>
         <w:rPr>
+          <w:b/>
+          <w:bCs/>
           <w:lang w:eastAsia="zh-TW"/>
         </w:rPr>
         <w:t xml:space="preserve"> </w:t>
       </w:r>
       <w:r>
         <w:rPr>
+          <w:b/>
+          <w:bCs/>
           <w:lang w:eastAsia="zh-TW"/>
         </w:rPr>
         <w:t>H</w:t>
       </w:r>
       <w:r>
         <w:rPr>
+          <w:b/>
+          <w:bCs/>
           <w:lang w:eastAsia="zh-TW"/>
         </w:rPr>
         <w:t xml:space="preserve"> Stages</w:t>
@@ -3427,6 +3441,8 @@
       </w:pPr>
       <w:r>
         <w:rPr>
+          <w:b/>
+          <w:bCs/>
           <w:lang w:eastAsia="zh-TW"/>
         </w:rPr>
         <w:t>V</w:t>
@@ -3638,6 +3654,8 @@
       <w:r>
         <w:rPr>
           <w:rFonts w:hint="eastAsia"/>
+          <w:b/>
+          <w:bCs/>
           <w:lang w:eastAsia="zh-TW"/>
         </w:rPr>
         <w:t>H</w:t>
@@ -4332,6 +4350,8 @@
       </w:r>
       <w:r>
         <w:rPr>
+          <w:b/>
+          <w:bCs/>
           <w:i/>
           <w:iCs/>
           <w:lang w:eastAsia="zh-TW"/>
@@ -4340,6 +4360,8 @@
       </w:r>
       <w:r>
         <w:rPr>
+          <w:b/>
+          <w:bCs/>
           <w:i/>
           <w:iCs/>
           <w:lang w:eastAsia="zh-TW"/>
@@ -10792,7 +10814,7 @@
           <w:rFonts w:hint="eastAsia"/>
           <w:lang w:eastAsia="zh-TW"/>
         </w:rPr>
-        <w:instrText>REF _Ref191922063 \h</w:instrText>
+        <w:instrText>REF _Ref192266255 \h</w:instrText>
       </w:r>
       <w:r>
         <w:rPr>
@@ -10844,145 +10866,6 @@
           <w:lang w:eastAsia="zh-TW"/>
         </w:rPr>
         <w:t>2</w:t>
-      </w:r>
-      <w:r>
-        <w:rPr>
-          <w:rFonts w:hint="eastAsia"/>
-          <w:lang w:eastAsia="zh-TW"/>
-        </w:rPr>
-        <w:t xml:space="preserve"> </w:t>
-      </w:r>
-      <w:r>
-        <w:rPr>
-          <w:rFonts w:hint="eastAsia"/>
-          <w:lang w:eastAsia="zh-TW"/>
-        </w:rPr>
-        <w:t>各</w:t>
-      </w:r>
-      <w:r>
-        <w:rPr>
-          <w:rFonts w:hint="eastAsia"/>
-          <w:lang w:eastAsia="zh-TW"/>
-        </w:rPr>
-        <w:t xml:space="preserve">LCD </w:t>
-      </w:r>
-      <w:r>
-        <w:rPr>
-          <w:rFonts w:hint="eastAsia"/>
-          <w:lang w:eastAsia="zh-TW"/>
-        </w:rPr>
-        <w:t>時序階段與</w:t>
-      </w:r>
-      <w:r>
-        <w:rPr>
-          <w:b/>
-          <w:bCs/>
-          <w:i/>
-          <w:iCs/>
-          <w:lang w:eastAsia="zh-TW"/>
-        </w:rPr>
-        <w:t>H</w:t>
-      </w:r>
-      <w:r>
-        <w:rPr>
-          <w:b/>
-          <w:bCs/>
-          <w:i/>
-          <w:iCs/>
-          <w:vertAlign w:val="subscript"/>
-          <w:lang w:eastAsia="zh-TW"/>
-        </w:rPr>
-        <w:t>SYNC_ACT</w:t>
-      </w:r>
-      <w:r>
-        <w:rPr>
-          <w:rFonts w:hint="eastAsia"/>
-          <w:b/>
-          <w:bCs/>
-          <w:i/>
-          <w:iCs/>
-          <w:vertAlign w:val="subscript"/>
-          <w:lang w:eastAsia="zh-TW"/>
-        </w:rPr>
-        <w:t>、</w:t>
-      </w:r>
-      <w:r>
-        <w:rPr>
-          <w:b/>
-          <w:bCs/>
-          <w:i/>
-          <w:iCs/>
-          <w:lang w:eastAsia="zh-TW"/>
-        </w:rPr>
-        <w:t>V</w:t>
-      </w:r>
-      <w:r>
-        <w:rPr>
-          <w:b/>
-          <w:bCs/>
-          <w:i/>
-          <w:iCs/>
-          <w:vertAlign w:val="subscript"/>
-          <w:lang w:eastAsia="zh-TW"/>
-        </w:rPr>
-        <w:t>SYNC_ACT</w:t>
-      </w:r>
-      <w:r>
-        <w:rPr>
-          <w:lang w:eastAsia="zh-TW"/>
-        </w:rPr>
-        <w:t xml:space="preserve"> </w:t>
-      </w:r>
-      <w:r>
-        <w:rPr>
-          <w:rFonts w:hint="eastAsia"/>
-          <w:lang w:eastAsia="zh-TW"/>
-        </w:rPr>
-        <w:t>和</w:t>
-      </w:r>
-      <w:r>
-        <w:rPr>
-          <w:rFonts w:hint="eastAsia"/>
-          <w:lang w:eastAsia="zh-TW"/>
-        </w:rPr>
-        <w:t xml:space="preserve"> </w:t>
-      </w:r>
-      <w:r>
-        <w:rPr>
-          <w:rFonts w:hint="eastAsia"/>
-          <w:b/>
-          <w:bCs/>
-          <w:i/>
-          <w:iCs/>
-          <w:lang w:eastAsia="zh-TW"/>
-        </w:rPr>
-        <w:t>DE</w:t>
-      </w:r>
-      <w:r>
-        <w:rPr>
-          <w:rFonts w:hint="eastAsia"/>
-          <w:b/>
-          <w:bCs/>
-          <w:i/>
-          <w:iCs/>
-          <w:vertAlign w:val="subscript"/>
-          <w:lang w:eastAsia="zh-TW"/>
-        </w:rPr>
-        <w:t>ACT</w:t>
-      </w:r>
-      <w:r>
-        <w:rPr>
-          <w:rFonts w:hint="eastAsia"/>
-          <w:lang w:eastAsia="zh-TW"/>
-        </w:rPr>
-        <w:t xml:space="preserve"> </w:t>
-      </w:r>
-      <w:r>
-        <w:rPr>
-          <w:rFonts w:hint="eastAsia"/>
-          <w:lang w:eastAsia="zh-TW"/>
-        </w:rPr>
-        <w:t>腳位對應表</w:t>
       </w:r>
       <w:r>
         <w:rPr>
@@ -12468,6 +12351,8 @@
       </w:r>
       <w:r>
         <w:rPr>
+          <w:b/>
+          <w:bCs/>
           <w:i/>
           <w:iCs/>
           <w:lang w:eastAsia="zh-TW"/>
@@ -12477,6 +12362,8 @@
       <w:r>
         <w:rPr>
           <w:rFonts w:hint="eastAsia"/>
+          <w:b/>
+          <w:bCs/>
           <w:i/>
           <w:iCs/>
           <w:lang w:eastAsia="zh-TW"/>
@@ -12493,6 +12380,8 @@
       <w:r>
         <w:rPr>
           <w:rFonts w:hint="eastAsia"/>
+          <w:b/>
+          <w:bCs/>
           <w:i/>
           <w:iCs/>
           <w:lang w:eastAsia="zh-TW"/>
@@ -12508,6 +12397,8 @@
       </w:r>
       <w:r>
         <w:rPr>
+          <w:b/>
+          <w:bCs/>
           <w:i/>
           <w:iCs/>
           <w:lang w:eastAsia="zh-TW"/>
@@ -12731,6 +12622,8 @@
       </w:pPr>
       <w:r>
         <w:rPr>
+          <w:b/>
+          <w:bCs/>
           <w:lang w:eastAsia="zh-TW"/>
         </w:rPr>
         <w:t>R</w:t>
@@ -12790,6 +12683,8 @@
       </w:r>
       <w:r>
         <w:rPr>
+          <w:b/>
+          <w:bCs/>
           <w:lang w:eastAsia="zh-TW"/>
         </w:rPr>
         <w:t>G</w:t>
@@ -12841,7 +12736,16 @@
           <w:rFonts w:hint="eastAsia"/>
           <w:lang w:eastAsia="zh-TW"/>
         </w:rPr>
-        <w:t xml:space="preserve"> B</w:t>
+        <w:t xml:space="preserve"> </w:t>
+      </w:r>
+      <w:r>
+        <w:rPr>
+          <w:rFonts w:hint="eastAsia"/>
+          <w:b/>
+          <w:bCs/>
+          <w:lang w:eastAsia="zh-TW"/>
+        </w:rPr>
+        <w:t>B</w:t>
       </w:r>
       <w:r>
         <w:rPr>
@@ -12902,6 +12806,8 @@
       <w:r>
         <w:rPr>
           <w:rFonts w:hint="eastAsia"/>
+          <w:b/>
+          <w:bCs/>
           <w:lang w:eastAsia="zh-TW"/>
         </w:rPr>
         <w:t>R</w:t>
@@ -12923,6 +12829,8 @@
       </w:r>
       <w:r>
         <w:rPr>
+          <w:b/>
+          <w:bCs/>
           <w:lang w:eastAsia="zh-TW"/>
         </w:rPr>
         <w:t>G</w:t>
@@ -12952,7 +12860,16 @@
           <w:rFonts w:hint="eastAsia"/>
           <w:lang w:eastAsia="zh-TW"/>
         </w:rPr>
-        <w:t xml:space="preserve"> B</w:t>
+        <w:t xml:space="preserve"> </w:t>
+      </w:r>
+      <w:r>
+        <w:rPr>
+          <w:rFonts w:hint="eastAsia"/>
+          <w:b/>
+          <w:bCs/>
+          <w:lang w:eastAsia="zh-TW"/>
+        </w:rPr>
+        <w:t>B</w:t>
       </w:r>
       <w:r>
         <w:rPr>
@@ -12967,11 +12884,20 @@
           <w:rFonts w:hint="eastAsia"/>
           <w:lang w:eastAsia="zh-TW"/>
         </w:rPr>
+        <w:t xml:space="preserve"> </w:t>
+      </w:r>
+      <w:r>
+        <w:rPr>
+          <w:rFonts w:hint="eastAsia"/>
+          <w:lang w:eastAsia="zh-TW"/>
+        </w:rPr>
         <w:t>可以使用</w:t>
       </w:r>
       <w:r>
         <w:rPr>
           <w:rFonts w:hint="eastAsia"/>
+          <w:b/>
+          <w:bCs/>
           <w:lang w:eastAsia="zh-TW"/>
         </w:rPr>
         <w:t>R</w:t>
@@ -13025,6 +12951,8 @@
       </w:r>
       <w:r>
         <w:rPr>
+          <w:b/>
+          <w:bCs/>
           <w:lang w:eastAsia="zh-TW"/>
         </w:rPr>
         <w:t>G</w:t>
@@ -13084,7 +13012,16 @@
           <w:rFonts w:hint="eastAsia"/>
           <w:lang w:eastAsia="zh-TW"/>
         </w:rPr>
-        <w:t xml:space="preserve"> B</w:t>
+        <w:t xml:space="preserve"> </w:t>
+      </w:r>
+      <w:r>
+        <w:rPr>
+          <w:rFonts w:hint="eastAsia"/>
+          <w:b/>
+          <w:bCs/>
+          <w:lang w:eastAsia="zh-TW"/>
+        </w:rPr>
+        <w:t>B</w:t>
       </w:r>
       <w:r>
         <w:rPr>
@@ -13131,11 +13068,20 @@
           <w:rFonts w:hint="eastAsia"/>
           <w:lang w:eastAsia="zh-TW"/>
         </w:rPr>
+        <w:t xml:space="preserve"> </w:t>
+      </w:r>
+      <w:r>
+        <w:rPr>
+          <w:rFonts w:hint="eastAsia"/>
+          <w:lang w:eastAsia="zh-TW"/>
+        </w:rPr>
         <w:t>的資料進行</w:t>
       </w:r>
       <w:r>
         <w:rPr>
           <w:rFonts w:hint="eastAsia"/>
+          <w:b/>
+          <w:bCs/>
           <w:lang w:eastAsia="zh-TW"/>
         </w:rPr>
         <w:t>RGB888</w:t>
@@ -13143,9 +13089,32 @@
       <w:r>
         <w:rPr>
           <w:rFonts w:hint="eastAsia"/>
-          <w:lang w:eastAsia="zh-TW"/>
-        </w:rPr>
-        <w:t>補色，以實現更高的顏色精度。</w:t>
+          <w:b/>
+          <w:bCs/>
+          <w:lang w:eastAsia="zh-TW"/>
+        </w:rPr>
+        <w:t>補色</w:t>
+      </w:r>
+      <w:r>
+        <w:rPr>
+          <w:rFonts w:hint="eastAsia"/>
+          <w:lang w:eastAsia="zh-TW"/>
+        </w:rPr>
+        <w:t>，以</w:t>
+      </w:r>
+      <w:r>
+        <w:rPr>
+          <w:rFonts w:hint="eastAsia"/>
+          <w:lang w:eastAsia="zh-TW"/>
+        </w:rPr>
+        <w:t>呈</w:t>
+      </w:r>
+      <w:r>
+        <w:rPr>
+          <w:rFonts w:hint="eastAsia"/>
+          <w:lang w:eastAsia="zh-TW"/>
+        </w:rPr>
+        <w:t>現更高的顏色精度。</w:t>
       </w:r>
     </w:p>
     <w:tbl>
@@ -13818,21 +13787,14 @@
           <w:rFonts w:hint="eastAsia"/>
           <w:lang w:eastAsia="zh-TW"/>
         </w:rPr>
-        <w:t>與</w:t>
-      </w:r>
-      <w:r>
-        <w:rPr>
-          <w:rFonts w:hint="eastAsia"/>
-          <w:lang w:eastAsia="zh-TW"/>
-        </w:rPr>
-        <w:t>兩張圖片</w:t>
-      </w:r>
-      <w:r>
-        <w:rPr>
-          <w:rFonts w:hint="eastAsia"/>
-          <w:lang w:eastAsia="zh-TW"/>
-        </w:rPr>
-        <w:t>切換效果。</w:t>
+        <w:t>圖片</w:t>
+      </w:r>
+      <w:r>
+        <w:rPr>
+          <w:rFonts w:hint="eastAsia"/>
+          <w:lang w:eastAsia="zh-TW"/>
+        </w:rPr>
+        <w:t>效果。</w:t>
       </w:r>
     </w:p>
     <w:tbl>
@@ -14206,11 +14168,18 @@
                 <w:lang w:eastAsia="zh-TW"/>
               </w:rPr>
             </w:pPr>
-          </w:p>
-          <w:p>
-            <w:pPr>
-              <w:keepNext/>
-              <w:jc w:val="center"/>
+            <w:r>
+              <w:rPr>
+                <w:rFonts w:cs="Arial" w:hint="eastAsia"/>
+                <w:noProof/>
+                <w:color w:val="FF0000"/>
+                <w:szCs w:val="24"/>
+                <w:lang w:eastAsia="zh-TW"/>
+              </w:rPr>
+              <w:lastRenderedPageBreak/>
+              <w:t xml:space="preserve"> </w:t>
+            </w:r>
+            <w:r>
               <w:rPr>
                 <w:rFonts w:cs="Arial"/>
                 <w:noProof/>
@@ -14218,138 +14187,48 @@
                 <w:szCs w:val="24"/>
                 <w:lang w:eastAsia="zh-TW"/>
               </w:rPr>
-            </w:pPr>
-          </w:p>
-          <w:p>
-            <w:pPr>
-              <w:keepNext/>
-              <w:jc w:val="center"/>
-              <w:rPr>
-                <w:rFonts w:cs="Arial"/>
-                <w:noProof/>
-                <w:color w:val="FF0000"/>
-                <w:szCs w:val="24"/>
-                <w:lang w:eastAsia="zh-TW"/>
-              </w:rPr>
-            </w:pPr>
-          </w:p>
-          <w:p>
-            <w:pPr>
-              <w:keepNext/>
-              <w:jc w:val="center"/>
-              <w:rPr>
-                <w:rFonts w:cs="Arial"/>
-                <w:noProof/>
-                <w:color w:val="FF0000"/>
-                <w:szCs w:val="24"/>
-                <w:lang w:eastAsia="zh-TW"/>
-              </w:rPr>
-            </w:pPr>
-            <w:r>
-              <w:rPr>
-                <w:rFonts w:cs="Arial" w:hint="eastAsia"/>
-                <w:noProof/>
-                <w:color w:val="FF0000"/>
-                <w:szCs w:val="24"/>
-                <w:lang w:eastAsia="zh-TW"/>
-              </w:rPr>
-              <w:t xml:space="preserve"> </w:t>
-            </w:r>
-            <w:r>
-              <w:rPr>
-                <w:rFonts w:cs="Arial"/>
-                <w:noProof/>
-                <w:color w:val="FF0000"/>
-                <w:szCs w:val="24"/>
-                <w:lang w:eastAsia="zh-TW"/>
-              </w:rPr>
-              <w:t>TBD…..</w:t>
-            </w:r>
-          </w:p>
-          <w:p>
-            <w:pPr>
-              <w:keepNext/>
-              <w:jc w:val="center"/>
-              <w:rPr>
-                <w:rFonts w:cs="Arial"/>
-                <w:noProof/>
-                <w:color w:val="FF0000"/>
-                <w:szCs w:val="24"/>
-                <w:lang w:eastAsia="zh-TW"/>
-              </w:rPr>
-            </w:pPr>
-          </w:p>
-          <w:p>
-            <w:pPr>
-              <w:keepNext/>
-              <w:jc w:val="center"/>
-              <w:rPr>
-                <w:rFonts w:cs="Arial"/>
-                <w:noProof/>
-                <w:color w:val="FF0000"/>
-                <w:szCs w:val="24"/>
-                <w:lang w:eastAsia="zh-TW"/>
-              </w:rPr>
-            </w:pPr>
-          </w:p>
-          <w:p>
-            <w:pPr>
-              <w:keepNext/>
-              <w:jc w:val="center"/>
-              <w:rPr>
-                <w:rFonts w:cs="Arial"/>
-                <w:noProof/>
-                <w:color w:val="FF0000"/>
-                <w:szCs w:val="24"/>
-                <w:lang w:eastAsia="zh-TW"/>
-              </w:rPr>
-            </w:pPr>
-            <w:r>
-              <w:rPr>
-                <w:rFonts w:cs="Arial"/>
-                <w:noProof/>
-                <w:color w:val="FF0000"/>
-                <w:szCs w:val="24"/>
-                <w:lang w:eastAsia="zh-TW"/>
-              </w:rPr>
-              <w:t xml:space="preserve">Due date: </w:t>
-            </w:r>
-            <w:r>
-              <w:rPr>
-                <w:rFonts w:cs="Arial"/>
-                <w:noProof/>
-                <w:color w:val="FF0000"/>
-                <w:szCs w:val="24"/>
-                <w:lang w:eastAsia="zh-TW"/>
-              </w:rPr>
-              <w:t>3/21</w:t>
-            </w:r>
-          </w:p>
-          <w:p>
-            <w:pPr>
-              <w:keepNext/>
-              <w:jc w:val="center"/>
-              <w:rPr>
-                <w:rFonts w:cs="Arial"/>
-                <w:noProof/>
-                <w:color w:val="FF0000"/>
-                <w:szCs w:val="24"/>
-                <w:lang w:eastAsia="zh-TW"/>
-              </w:rPr>
-            </w:pPr>
-          </w:p>
-          <w:p>
-            <w:pPr>
-              <w:keepNext/>
-              <w:jc w:val="center"/>
-              <w:rPr>
-                <w:rFonts w:cs="Arial"/>
-                <w:noProof/>
-                <w:color w:val="FF0000"/>
-                <w:szCs w:val="24"/>
-                <w:lang w:eastAsia="zh-TW"/>
-              </w:rPr>
-            </w:pPr>
+              <w:drawing>
+                <wp:inline distT="0" distB="0" distL="0" distR="0" wp14:anchorId="548B0622" wp14:editId="7D154E8B">
+                  <wp:extent cx="3424559" cy="4305935"/>
+                  <wp:effectExtent l="0" t="0" r="4445" b="0"/>
+                  <wp:docPr id="521894723" name="Picture 4"/>
+                  <wp:cNvGraphicFramePr>
+                    <a:graphicFrameLocks xmlns:a="http://schemas.openxmlformats.org/drawingml/2006/main" noChangeAspect="1"/>
+                  </wp:cNvGraphicFramePr>
+                  <a:graphic xmlns:a="http://schemas.openxmlformats.org/drawingml/2006/main">
+                    <a:graphicData uri="http://schemas.openxmlformats.org/drawingml/2006/picture">
+                      <pic:pic xmlns:pic="http://schemas.openxmlformats.org/drawingml/2006/picture">
+                        <pic:nvPicPr>
+                          <pic:cNvPr id="521894723" name="Picture 521894723"/>
+                          <pic:cNvPicPr/>
+                        </pic:nvPicPr>
+                        <pic:blipFill>
+                          <a:blip r:embed="rId20" cstate="print">
+                            <a:extLst>
+                              <a:ext uri="{28A0092B-C50C-407E-A947-70E740481C1C}">
+                                <a14:useLocalDpi xmlns:a14="http://schemas.microsoft.com/office/drawing/2010/main" val="0"/>
+                              </a:ext>
+                            </a:extLst>
+                          </a:blip>
+                          <a:stretch>
+                            <a:fillRect/>
+                          </a:stretch>
+                        </pic:blipFill>
+                        <pic:spPr>
+                          <a:xfrm>
+                            <a:off x="0" y="0"/>
+                            <a:ext cx="3434623" cy="4318589"/>
+                          </a:xfrm>
+                          <a:prstGeom prst="rect">
+                            <a:avLst/>
+                          </a:prstGeom>
+                        </pic:spPr>
+                      </pic:pic>
+                    </a:graphicData>
+                  </a:graphic>
+                </wp:inline>
+              </w:drawing>
+            </w:r>
           </w:p>
         </w:tc>
       </w:tr>
@@ -14549,6 +14428,8 @@
       <w:r>
         <w:rPr>
           <w:rFonts w:hint="eastAsia"/>
+          <w:b/>
+          <w:bCs/>
           <w:sz w:val="23"/>
           <w:szCs w:val="23"/>
           <w:lang w:eastAsia="zh-TW"/>
@@ -14559,6 +14440,8 @@
       <w:r>
         <w:rPr>
           <w:rFonts w:hint="eastAsia"/>
+          <w:b/>
+          <w:bCs/>
           <w:i/>
           <w:sz w:val="23"/>
           <w:szCs w:val="23"/>
@@ -14568,6 +14451,8 @@
       </w:r>
       <w:r>
         <w:rPr>
+          <w:b/>
+          <w:bCs/>
           <w:i/>
           <w:sz w:val="23"/>
           <w:szCs w:val="23"/>
@@ -14667,6 +14552,8 @@
       <w:r>
         <w:rPr>
           <w:rFonts w:hint="eastAsia"/>
+          <w:b/>
+          <w:bCs/>
           <w:i/>
           <w:iCs/>
           <w:szCs w:val="24"/>
@@ -14687,6 +14574,8 @@
       <w:r>
         <w:rPr>
           <w:rFonts w:hint="eastAsia"/>
+          <w:b/>
+          <w:bCs/>
           <w:i/>
           <w:iCs/>
           <w:szCs w:val="24"/>
@@ -14707,6 +14596,8 @@
       <w:r>
         <w:rPr>
           <w:rFonts w:hint="eastAsia"/>
+          <w:b/>
+          <w:bCs/>
           <w:i/>
           <w:iCs/>
           <w:szCs w:val="24"/>
@@ -14727,6 +14618,8 @@
       <w:r>
         <w:rPr>
           <w:rFonts w:hint="eastAsia"/>
+          <w:b/>
+          <w:bCs/>
           <w:i/>
           <w:iCs/>
           <w:szCs w:val="24"/>
@@ -14762,6 +14655,8 @@
       <w:proofErr w:type="spellStart"/>
       <w:r>
         <w:rPr>
+          <w:b/>
+          <w:bCs/>
           <w:i/>
           <w:iCs/>
           <w:szCs w:val="24"/>
@@ -14796,6 +14691,8 @@
       </w:r>
       <w:r>
         <w:rPr>
+          <w:b/>
+          <w:bCs/>
           <w:i/>
           <w:iCs/>
           <w:szCs w:val="24"/>
@@ -14857,6 +14754,8 @@
       <w:r>
         <w:rPr>
           <w:rFonts w:hint="eastAsia"/>
+          <w:b/>
+          <w:bCs/>
           <w:i/>
           <w:iCs/>
           <w:szCs w:val="24"/>
@@ -14907,6 +14806,8 @@
       </w:r>
       <w:r>
         <w:rPr>
+          <w:b/>
+          <w:bCs/>
           <w:i/>
           <w:iCs/>
           <w:szCs w:val="24"/>
@@ -14956,6 +14857,8 @@
       </w:r>
       <w:r>
         <w:rPr>
+          <w:b/>
+          <w:bCs/>
           <w:i/>
           <w:iCs/>
           <w:szCs w:val="24"/>
@@ -15007,6 +14910,8 @@
       <w:r>
         <w:rPr>
           <w:rFonts w:hint="eastAsia"/>
+          <w:b/>
+          <w:bCs/>
           <w:i/>
           <w:iCs/>
           <w:szCs w:val="24"/>
@@ -15934,80 +15839,104 @@
       <w:proofErr w:type="spellStart"/>
       <w:r>
         <w:rPr>
+          <w:b/>
+          <w:bCs/>
           <w:i/>
           <w:iCs/>
           <w:lang w:eastAsia="zh-TW"/>
         </w:rPr>
-        <w:t>disp_</w:t>
-      </w:r>
-      <w:r>
-        <w:rPr>
+        <w:t>disp_sync_gdma.c</w:t>
+      </w:r>
+      <w:proofErr w:type="spellEnd"/>
+      <w:r>
+        <w:rPr>
+          <w:lang w:eastAsia="zh-TW"/>
+        </w:rPr>
+        <w:t xml:space="preserve"> </w:t>
+      </w:r>
+      <w:r>
+        <w:rPr>
+          <w:lang w:eastAsia="zh-TW"/>
+        </w:rPr>
+        <w:t>的實作中，</w:t>
+      </w:r>
+      <w:r>
+        <w:rPr>
+          <w:rFonts w:hint="eastAsia"/>
+          <w:lang w:eastAsia="zh-TW"/>
+        </w:rPr>
+        <w:t>在</w:t>
+      </w:r>
+      <w:proofErr w:type="spellStart"/>
+      <w:r>
+        <w:rPr>
+          <w:rFonts w:hint="eastAsia"/>
+          <w:b/>
+          <w:bCs/>
           <w:i/>
           <w:iCs/>
           <w:lang w:eastAsia="zh-TW"/>
         </w:rPr>
-        <w:t>sync_gdma</w:t>
-      </w:r>
-      <w:r>
-        <w:rPr>
+        <w:t>disp_gdma_dsc_init</w:t>
+      </w:r>
+      <w:proofErr w:type="spellEnd"/>
+      <w:r>
+        <w:rPr>
+          <w:rFonts w:hint="eastAsia"/>
           <w:i/>
           <w:iCs/>
           <w:lang w:eastAsia="zh-TW"/>
         </w:rPr>
-        <w:t>.c</w:t>
-      </w:r>
-      <w:proofErr w:type="spellEnd"/>
-      <w:r>
-        <w:rPr>
-          <w:lang w:eastAsia="zh-TW"/>
-        </w:rPr>
         <w:t xml:space="preserve"> </w:t>
       </w:r>
       <w:r>
         <w:rPr>
-          <w:lang w:eastAsia="zh-TW"/>
-        </w:rPr>
-        <w:t>的實作中，</w:t>
-      </w:r>
-      <w:r>
-        <w:rPr>
-          <w:rFonts w:hint="eastAsia"/>
-          <w:lang w:eastAsia="zh-TW"/>
-        </w:rPr>
-        <w:t>在</w:t>
-      </w:r>
-      <w:proofErr w:type="spellStart"/>
-      <w:r>
-        <w:rPr>
-          <w:rFonts w:hint="eastAsia"/>
-          <w:i/>
-          <w:iCs/>
-          <w:lang w:eastAsia="zh-TW"/>
-        </w:rPr>
-        <w:t>disp_gdma_dsc_init</w:t>
-      </w:r>
-      <w:proofErr w:type="spellEnd"/>
-      <w:r>
-        <w:rPr>
-          <w:rFonts w:hint="eastAsia"/>
-          <w:i/>
-          <w:iCs/>
+          <w:rFonts w:hint="eastAsia"/>
+          <w:lang w:eastAsia="zh-TW"/>
+        </w:rPr>
+        <w:t>函式逐一地建立</w:t>
+      </w:r>
+      <w:r>
+        <w:rPr>
+          <w:b/>
+          <w:bCs/>
+          <w:lang w:eastAsia="zh-TW"/>
+        </w:rPr>
+        <w:t>V</w:t>
+      </w:r>
+      <w:r>
+        <w:rPr>
+          <w:rFonts w:hint="eastAsia"/>
+          <w:b/>
+          <w:bCs/>
           <w:lang w:eastAsia="zh-TW"/>
         </w:rPr>
         <w:t xml:space="preserve"> </w:t>
       </w:r>
       <w:r>
         <w:rPr>
-          <w:rFonts w:hint="eastAsia"/>
-          <w:lang w:eastAsia="zh-TW"/>
-        </w:rPr>
-        <w:t>函式逐一地建立</w:t>
-      </w:r>
-      <w:r>
-        <w:rPr>
-          <w:lang w:eastAsia="zh-TW"/>
-        </w:rPr>
-        <w:t>V</w:t>
+          <w:b/>
+          <w:bCs/>
+          <w:lang w:eastAsia="zh-TW"/>
+        </w:rPr>
+        <w:t xml:space="preserve">Lines </w:t>
+      </w:r>
+      <w:r>
+        <w:rPr>
+          <w:rFonts w:hint="eastAsia"/>
+          <w:b/>
+          <w:bCs/>
+          <w:lang w:eastAsia="zh-TW"/>
+        </w:rPr>
+        <w:t>×</w:t>
+      </w:r>
+      <w:r>
+        <w:rPr>
+          <w:b/>
+          <w:bCs/>
+          <w:lang w:eastAsia="zh-TW"/>
+        </w:rPr>
+        <w:t xml:space="preserve"> H Stages</w:t>
       </w:r>
       <w:r>
         <w:rPr>
@@ -16020,32 +15949,6 @@
         <w:rPr>
           <w:lang w:eastAsia="zh-TW"/>
         </w:rPr>
-        <w:t xml:space="preserve">Lines </w:t>
-      </w:r>
-      <w:r>
-        <w:rPr>
-          <w:rFonts w:hint="eastAsia"/>
-          <w:lang w:eastAsia="zh-TW"/>
-        </w:rPr>
-        <w:t>×</w:t>
-      </w:r>
-      <w:r>
-        <w:rPr>
-          <w:lang w:eastAsia="zh-TW"/>
-        </w:rPr>
-        <w:t xml:space="preserve"> H Stages</w:t>
-      </w:r>
-      <w:r>
-        <w:rPr>
-          <w:rFonts w:hint="eastAsia"/>
-          <w:lang w:eastAsia="zh-TW"/>
-        </w:rPr>
-        <w:t xml:space="preserve"> </w:t>
-      </w:r>
-      <w:r>
-        <w:rPr>
-          <w:lang w:eastAsia="zh-TW"/>
-        </w:rPr>
         <w:t>DMA</w:t>
       </w:r>
       <w:r>
@@ -16057,6 +15960,8 @@
       </w:r>
       <w:r>
         <w:rPr>
+          <w:b/>
+          <w:bCs/>
           <w:lang w:eastAsia="zh-TW"/>
         </w:rPr>
         <w:t>H/VLINE Stage</w:t>
@@ -16267,6 +16172,8 @@
       <w:r>
         <w:rPr>
           <w:rFonts w:hint="eastAsia"/>
+          <w:b/>
+          <w:bCs/>
           <w:i/>
           <w:iCs/>
           <w:lang w:eastAsia="zh-TW"/>
@@ -16292,6 +16199,8 @@
       </w:r>
       <w:r>
         <w:rPr>
+          <w:b/>
+          <w:bCs/>
           <w:i/>
           <w:iCs/>
           <w:lang w:eastAsia="zh-TW"/>
@@ -16364,7 +16273,21 @@
         <w:rPr>
           <w:lang w:eastAsia="zh-TW"/>
         </w:rPr>
-        <w:t xml:space="preserve"> Blank </w:t>
+        <w:t xml:space="preserve"> </w:t>
+      </w:r>
+      <w:r>
+        <w:rPr>
+          <w:b/>
+          <w:bCs/>
+          <w:lang w:eastAsia="zh-TW"/>
+        </w:rPr>
+        <w:t>Blank</w:t>
+      </w:r>
+      <w:r>
+        <w:rPr>
+          <w:lang w:eastAsia="zh-TW"/>
+        </w:rPr>
+        <w:t xml:space="preserve"> </w:t>
       </w:r>
       <w:r>
         <w:rPr>
@@ -16380,6 +16303,8 @@
       </w:r>
       <w:r>
         <w:rPr>
+          <w:b/>
+          <w:bCs/>
           <w:i/>
           <w:iCs/>
           <w:lang w:eastAsia="zh-TW"/>
@@ -16448,6 +16373,8 @@
       <w:proofErr w:type="spellStart"/>
       <w:r>
         <w:rPr>
+          <w:b/>
+          <w:bCs/>
           <w:i/>
           <w:iCs/>
           <w:lang w:eastAsia="zh-TW"/>
@@ -17055,73 +16982,65 @@
       <w:proofErr w:type="spellStart"/>
       <w:r>
         <w:rPr>
+          <w:b/>
+          <w:bCs/>
           <w:i/>
           <w:iCs/>
           <w:lang w:eastAsia="zh-TW"/>
         </w:rPr>
-        <w:t>disp_</w:t>
-      </w:r>
-      <w:r>
-        <w:rPr>
+        <w:t>disp_sync_pdma.c</w:t>
+      </w:r>
+      <w:proofErr w:type="spellEnd"/>
+      <w:r>
+        <w:rPr>
+          <w:lang w:eastAsia="zh-TW"/>
+        </w:rPr>
+        <w:t xml:space="preserve"> </w:t>
+      </w:r>
+      <w:r>
+        <w:rPr>
+          <w:lang w:eastAsia="zh-TW"/>
+        </w:rPr>
+        <w:t>的實作中，</w:t>
+      </w:r>
+      <w:r>
+        <w:rPr>
+          <w:rFonts w:hint="eastAsia"/>
+          <w:lang w:eastAsia="zh-TW"/>
+        </w:rPr>
+        <w:t>在</w:t>
+      </w:r>
+      <w:proofErr w:type="spellStart"/>
+      <w:r>
+        <w:rPr>
+          <w:rFonts w:hint="eastAsia"/>
+          <w:b/>
+          <w:bCs/>
           <w:i/>
           <w:iCs/>
           <w:lang w:eastAsia="zh-TW"/>
         </w:rPr>
-        <w:t>sync_pdma</w:t>
-      </w:r>
-      <w:r>
-        <w:rPr>
+        <w:t>disp_</w:t>
+      </w:r>
+      <w:r>
+        <w:rPr>
+          <w:b/>
+          <w:bCs/>
           <w:i/>
           <w:iCs/>
           <w:lang w:eastAsia="zh-TW"/>
         </w:rPr>
-        <w:t>.c</w:t>
-      </w:r>
-      <w:proofErr w:type="spellEnd"/>
-      <w:r>
-        <w:rPr>
-          <w:lang w:eastAsia="zh-TW"/>
-        </w:rPr>
-        <w:t xml:space="preserve"> </w:t>
-      </w:r>
-      <w:r>
-        <w:rPr>
-          <w:lang w:eastAsia="zh-TW"/>
-        </w:rPr>
-        <w:t>的實作中，</w:t>
-      </w:r>
-      <w:r>
-        <w:rPr>
-          <w:rFonts w:hint="eastAsia"/>
-          <w:lang w:eastAsia="zh-TW"/>
-        </w:rPr>
-        <w:t>在</w:t>
-      </w:r>
-      <w:proofErr w:type="spellStart"/>
-      <w:r>
-        <w:rPr>
-          <w:rFonts w:hint="eastAsia"/>
+        <w:t>p</w:t>
+      </w:r>
+      <w:r>
+        <w:rPr>
+          <w:rFonts w:hint="eastAsia"/>
+          <w:b/>
+          <w:bCs/>
           <w:i/>
           <w:iCs/>
           <w:lang w:eastAsia="zh-TW"/>
         </w:rPr>
-        <w:t>disp_</w:t>
-      </w:r>
-      <w:r>
-        <w:rPr>
-          <w:i/>
-          <w:iCs/>
-          <w:lang w:eastAsia="zh-TW"/>
-        </w:rPr>
-        <w:t>p</w:t>
-      </w:r>
-      <w:r>
-        <w:rPr>
-          <w:rFonts w:hint="eastAsia"/>
-          <w:i/>
-          <w:iCs/>
-          <w:lang w:eastAsia="zh-TW"/>
-        </w:rPr>
         <w:t>dma_dsc_init</w:t>
       </w:r>
       <w:proofErr w:type="spellEnd"/>
@@ -17134,6 +17053,8 @@
       </w:r>
       <w:r>
         <w:rPr>
+          <w:b/>
+          <w:bCs/>
           <w:lang w:eastAsia="zh-TW"/>
         </w:rPr>
         <w:t>V</w:t>
@@ -17141,12 +17062,16 @@
       <w:r>
         <w:rPr>
           <w:rFonts w:hint="eastAsia"/>
+          <w:b/>
+          <w:bCs/>
           <w:lang w:eastAsia="zh-TW"/>
         </w:rPr>
         <w:t xml:space="preserve"> </w:t>
       </w:r>
       <w:r>
         <w:rPr>
+          <w:b/>
+          <w:bCs/>
           <w:lang w:eastAsia="zh-TW"/>
         </w:rPr>
         <w:t xml:space="preserve">Lines </w:t>
@@ -17154,12 +17079,16 @@
       <w:r>
         <w:rPr>
           <w:rFonts w:hint="eastAsia"/>
+          <w:b/>
+          <w:bCs/>
           <w:lang w:eastAsia="zh-TW"/>
         </w:rPr>
         <w:t>×</w:t>
       </w:r>
       <w:r>
         <w:rPr>
+          <w:b/>
+          <w:bCs/>
           <w:lang w:eastAsia="zh-TW"/>
         </w:rPr>
         <w:t xml:space="preserve"> H Stages</w:t>
@@ -17186,6 +17115,8 @@
       </w:r>
       <w:r>
         <w:rPr>
+          <w:b/>
+          <w:bCs/>
           <w:lang w:eastAsia="zh-TW"/>
         </w:rPr>
         <w:t>H/VLINE Stage</w:t>
@@ -17377,6 +17308,8 @@
       <w:r>
         <w:rPr>
           <w:rFonts w:hint="eastAsia"/>
+          <w:b/>
+          <w:bCs/>
           <w:i/>
           <w:iCs/>
           <w:lang w:eastAsia="zh-TW"/>
@@ -17402,6 +17335,8 @@
       </w:r>
       <w:r>
         <w:rPr>
+          <w:b/>
+          <w:bCs/>
           <w:i/>
           <w:iCs/>
           <w:lang w:eastAsia="zh-TW"/>
@@ -17474,7 +17409,21 @@
         <w:rPr>
           <w:lang w:eastAsia="zh-TW"/>
         </w:rPr>
-        <w:t xml:space="preserve"> Blank </w:t>
+        <w:t xml:space="preserve"> </w:t>
+      </w:r>
+      <w:r>
+        <w:rPr>
+          <w:b/>
+          <w:bCs/>
+          <w:lang w:eastAsia="zh-TW"/>
+        </w:rPr>
+        <w:t>Blank</w:t>
+      </w:r>
+      <w:r>
+        <w:rPr>
+          <w:lang w:eastAsia="zh-TW"/>
+        </w:rPr>
+        <w:t xml:space="preserve"> </w:t>
       </w:r>
       <w:r>
         <w:rPr>
@@ -17490,6 +17439,8 @@
       </w:r>
       <w:r>
         <w:rPr>
+          <w:b/>
+          <w:bCs/>
           <w:i/>
           <w:iCs/>
           <w:lang w:eastAsia="zh-TW"/>
@@ -17552,6 +17503,8 @@
       <w:proofErr w:type="spellStart"/>
       <w:r>
         <w:rPr>
+          <w:b/>
+          <w:bCs/>
           <w:i/>
           <w:iCs/>
           <w:lang w:eastAsia="zh-TW"/>
@@ -18460,6 +18413,8 @@
       <w:proofErr w:type="spellStart"/>
       <w:r>
         <w:rPr>
+          <w:b/>
+          <w:bCs/>
           <w:i/>
           <w:iCs/>
           <w:lang w:eastAsia="zh-TW"/>
@@ -18503,6 +18458,8 @@
       <w:proofErr w:type="spellStart"/>
       <w:r>
         <w:rPr>
+          <w:b/>
+          <w:bCs/>
           <w:i/>
           <w:iCs/>
           <w:lang w:eastAsia="zh-TW"/>
@@ -18555,6 +18512,8 @@
       </w:r>
       <w:r>
         <w:rPr>
+          <w:b/>
+          <w:bCs/>
           <w:i/>
           <w:iCs/>
           <w:lang w:eastAsia="zh-TW"/>
@@ -18564,6 +18523,8 @@
       <w:r>
         <w:rPr>
           <w:rFonts w:hint="eastAsia"/>
+          <w:b/>
+          <w:bCs/>
           <w:i/>
           <w:iCs/>
           <w:lang w:eastAsia="zh-TW"/>
@@ -18572,6 +18533,8 @@
       </w:r>
       <w:r>
         <w:rPr>
+          <w:b/>
+          <w:bCs/>
           <w:i/>
           <w:iCs/>
           <w:lang w:eastAsia="zh-TW"/>
@@ -18588,6 +18551,8 @@
       <w:r>
         <w:rPr>
           <w:rFonts w:hint="eastAsia"/>
+          <w:b/>
+          <w:bCs/>
           <w:i/>
           <w:iCs/>
           <w:lang w:eastAsia="zh-TW"/>
@@ -18605,169 +18570,134 @@
       <w:r>
         <w:rPr>
           <w:rFonts w:hint="eastAsia"/>
+          <w:b/>
+          <w:bCs/>
           <w:i/>
           <w:iCs/>
           <w:lang w:eastAsia="zh-TW"/>
         </w:rPr>
-        <w:t>disp.h</w:t>
-      </w:r>
-      <w:proofErr w:type="spellEnd"/>
-      <w:r>
-        <w:rPr>
-          <w:rFonts w:hint="eastAsia"/>
-          <w:lang w:eastAsia="zh-TW"/>
-        </w:rPr>
-        <w:t>標頭檔中。</w:t>
-      </w:r>
-      <w:r>
-        <w:rPr>
-          <w:lang w:eastAsia="zh-TW"/>
-        </w:rPr>
-        <w:t>在</w:t>
-      </w:r>
-      <w:r>
-        <w:rPr>
-          <w:lang w:eastAsia="zh-TW"/>
-        </w:rPr>
-        <w:t xml:space="preserve"> </w:t>
-      </w:r>
-      <w:proofErr w:type="spellStart"/>
-      <w:r>
-        <w:rPr>
+        <w:t>disp</w:t>
+      </w:r>
+      <w:r>
+        <w:rPr>
+          <w:rFonts w:hint="eastAsia"/>
           <w:i/>
           <w:iCs/>
           <w:lang w:eastAsia="zh-TW"/>
         </w:rPr>
-        <w:t>disp_example_init</w:t>
+        <w:t>.h</w:t>
       </w:r>
       <w:proofErr w:type="spellEnd"/>
       <w:r>
         <w:rPr>
+          <w:rFonts w:hint="eastAsia"/>
+          <w:lang w:eastAsia="zh-TW"/>
+        </w:rPr>
+        <w:t>標頭檔中。</w:t>
+      </w:r>
+      <w:r>
+        <w:rPr>
+          <w:lang w:eastAsia="zh-TW"/>
+        </w:rPr>
+        <w:t>在</w:t>
+      </w:r>
+      <w:r>
+        <w:rPr>
           <w:lang w:eastAsia="zh-TW"/>
         </w:rPr>
         <w:t xml:space="preserve"> </w:t>
       </w:r>
-      <w:r>
-        <w:rPr>
-          <w:lang w:eastAsia="zh-TW"/>
-        </w:rPr>
-        <w:t>函式中，首先註冊</w:t>
-      </w:r>
-      <w:r>
-        <w:rPr>
-          <w:lang w:eastAsia="zh-TW"/>
-        </w:rPr>
-        <w:t xml:space="preserve"> Blank </w:t>
-      </w:r>
-      <w:r>
-        <w:rPr>
-          <w:lang w:eastAsia="zh-TW"/>
-        </w:rPr>
-        <w:t>事件的回調函式</w:t>
-      </w:r>
-      <w:r>
-        <w:rPr>
-          <w:lang w:eastAsia="zh-TW"/>
-        </w:rPr>
-        <w:t xml:space="preserve"> (</w:t>
-      </w:r>
       <w:proofErr w:type="spellStart"/>
       <w:r>
         <w:rPr>
+          <w:b/>
+          <w:bCs/>
           <w:i/>
           <w:iCs/>
           <w:lang w:eastAsia="zh-TW"/>
         </w:rPr>
-        <w:t>disp_example_blankcb</w:t>
+        <w:t>disp_example_init</w:t>
       </w:r>
       <w:proofErr w:type="spellEnd"/>
       <w:r>
         <w:rPr>
           <w:lang w:eastAsia="zh-TW"/>
         </w:rPr>
-        <w:t>)</w:t>
-      </w:r>
-      <w:r>
-        <w:rPr>
-          <w:lang w:eastAsia="zh-TW"/>
-        </w:rPr>
-        <w:t>。最後，將兩張</w:t>
-      </w:r>
-      <w:r>
-        <w:rPr>
-          <w:lang w:eastAsia="zh-TW"/>
-        </w:rPr>
-        <w:t xml:space="preserve"> RGB565 </w:t>
-      </w:r>
-      <w:r>
-        <w:rPr>
-          <w:lang w:eastAsia="zh-TW"/>
-        </w:rPr>
-        <w:t>影像資料拷貝至影像緩衝區。由於</w:t>
-      </w:r>
-      <w:r>
-        <w:rPr>
-          <w:lang w:eastAsia="zh-TW"/>
-        </w:rPr>
-        <w:t xml:space="preserve"> Cortex-M55 </w:t>
-      </w:r>
-      <w:r>
-        <w:rPr>
-          <w:lang w:eastAsia="zh-TW"/>
-        </w:rPr>
-        <w:t>支援</w:t>
-      </w:r>
-      <w:r>
-        <w:rPr>
-          <w:lang w:eastAsia="zh-TW"/>
-        </w:rPr>
-        <w:t xml:space="preserve"> Data-Cache</w:t>
-      </w:r>
-      <w:r>
-        <w:rPr>
-          <w:lang w:eastAsia="zh-TW"/>
-        </w:rPr>
-        <w:t>，拷貝完成後需呼叫</w:t>
-      </w:r>
-      <w:r>
-        <w:rPr>
-          <w:lang w:eastAsia="zh-TW"/>
-        </w:rPr>
         <w:t xml:space="preserve"> </w:t>
       </w:r>
+      <w:r>
+        <w:rPr>
+          <w:lang w:eastAsia="zh-TW"/>
+        </w:rPr>
+        <w:t>函式中，首先註冊</w:t>
+      </w:r>
+      <w:r>
+        <w:rPr>
+          <w:lang w:eastAsia="zh-TW"/>
+        </w:rPr>
+        <w:t xml:space="preserve"> Blank </w:t>
+      </w:r>
+      <w:r>
+        <w:rPr>
+          <w:lang w:eastAsia="zh-TW"/>
+        </w:rPr>
+        <w:t>事件的回調函式</w:t>
+      </w:r>
+      <w:r>
+        <w:rPr>
+          <w:lang w:eastAsia="zh-TW"/>
+        </w:rPr>
+        <w:t xml:space="preserve"> (</w:t>
+      </w:r>
       <w:proofErr w:type="spellStart"/>
       <w:r>
         <w:rPr>
+          <w:b/>
+          <w:bCs/>
           <w:i/>
           <w:iCs/>
           <w:lang w:eastAsia="zh-TW"/>
         </w:rPr>
-        <w:t>SCB_CleanDCache_by_Addr</w:t>
+        <w:t>disp_example_blankcb</w:t>
       </w:r>
       <w:proofErr w:type="spellEnd"/>
       <w:r>
         <w:rPr>
           <w:lang w:eastAsia="zh-TW"/>
         </w:rPr>
+        <w:t>)</w:t>
+      </w:r>
+      <w:r>
+        <w:rPr>
+          <w:lang w:eastAsia="zh-TW"/>
+        </w:rPr>
+        <w:t>。最後，將兩張</w:t>
+      </w:r>
+      <w:r>
+        <w:rPr>
+          <w:lang w:eastAsia="zh-TW"/>
+        </w:rPr>
+        <w:t xml:space="preserve"> RGB565 </w:t>
+      </w:r>
+      <w:r>
+        <w:rPr>
+          <w:lang w:eastAsia="zh-TW"/>
+        </w:rPr>
+        <w:t>影像資料拷貝至影像緩衝區。由於</w:t>
+      </w:r>
+      <w:r>
+        <w:rPr>
+          <w:lang w:eastAsia="zh-TW"/>
+        </w:rPr>
         <w:t xml:space="preserve"> </w:t>
       </w:r>
       <w:r>
         <w:rPr>
-          <w:lang w:eastAsia="zh-TW"/>
-        </w:rPr>
-        <w:t>函式，以同步影像資料至</w:t>
-      </w:r>
-      <w:r>
-        <w:rPr>
-          <w:lang w:eastAsia="zh-TW"/>
-        </w:rPr>
-        <w:t xml:space="preserve"> SRAM</w:t>
-      </w:r>
-      <w:r>
-        <w:rPr>
-          <w:lang w:eastAsia="zh-TW"/>
-        </w:rPr>
-        <w:t>。在</w:t>
+          <w:b/>
+          <w:bCs/>
+          <w:lang w:eastAsia="zh-TW"/>
+        </w:rPr>
+        <w:t>Cortex-M55</w:t>
       </w:r>
       <w:r>
         <w:rPr>
@@ -18775,14 +18705,40 @@
         </w:rPr>
         <w:t xml:space="preserve"> </w:t>
       </w:r>
+      <w:r>
+        <w:rPr>
+          <w:lang w:eastAsia="zh-TW"/>
+        </w:rPr>
+        <w:t>支援</w:t>
+      </w:r>
+      <w:r>
+        <w:rPr>
+          <w:lang w:eastAsia="zh-TW"/>
+        </w:rPr>
+        <w:t xml:space="preserve"> Data-Cache</w:t>
+      </w:r>
+      <w:r>
+        <w:rPr>
+          <w:lang w:eastAsia="zh-TW"/>
+        </w:rPr>
+        <w:t>，拷貝完成後需呼叫</w:t>
+      </w:r>
+      <w:r>
+        <w:rPr>
+          <w:lang w:eastAsia="zh-TW"/>
+        </w:rPr>
+        <w:t xml:space="preserve"> </w:t>
+      </w:r>
       <w:proofErr w:type="spellStart"/>
       <w:r>
         <w:rPr>
+          <w:b/>
+          <w:bCs/>
           <w:i/>
           <w:iCs/>
           <w:lang w:eastAsia="zh-TW"/>
         </w:rPr>
-        <w:t>disp_example_blankcb</w:t>
+        <w:t>SCB_CleanDCache_by_Addr</w:t>
       </w:r>
       <w:proofErr w:type="spellEnd"/>
       <w:r>
@@ -18795,7 +18751,19 @@
         <w:rPr>
           <w:lang w:eastAsia="zh-TW"/>
         </w:rPr>
-        <w:t>中，透過</w:t>
+        <w:t>函式，以同步影像資料至</w:t>
+      </w:r>
+      <w:r>
+        <w:rPr>
+          <w:lang w:eastAsia="zh-TW"/>
+        </w:rPr>
+        <w:t xml:space="preserve"> SRAM</w:t>
+      </w:r>
+      <w:r>
+        <w:rPr>
+          <w:lang w:eastAsia="zh-TW"/>
+        </w:rPr>
+        <w:t>。在</w:t>
       </w:r>
       <w:r>
         <w:rPr>
@@ -18806,10 +18774,42 @@
       <w:proofErr w:type="spellStart"/>
       <w:r>
         <w:rPr>
+          <w:b/>
+          <w:bCs/>
           <w:i/>
           <w:iCs/>
           <w:lang w:eastAsia="zh-TW"/>
         </w:rPr>
+        <w:t>disp_example_blankcb</w:t>
+      </w:r>
+      <w:proofErr w:type="spellEnd"/>
+      <w:r>
+        <w:rPr>
+          <w:lang w:eastAsia="zh-TW"/>
+        </w:rPr>
+        <w:t xml:space="preserve"> </w:t>
+      </w:r>
+      <w:r>
+        <w:rPr>
+          <w:lang w:eastAsia="zh-TW"/>
+        </w:rPr>
+        <w:t>中，透過</w:t>
+      </w:r>
+      <w:r>
+        <w:rPr>
+          <w:lang w:eastAsia="zh-TW"/>
+        </w:rPr>
+        <w:t xml:space="preserve"> </w:t>
+      </w:r>
+      <w:proofErr w:type="spellStart"/>
+      <w:r>
+        <w:rPr>
+          <w:b/>
+          <w:bCs/>
+          <w:i/>
+          <w:iCs/>
+          <w:lang w:eastAsia="zh-TW"/>
+        </w:rPr>
         <w:t>disp_set_vrambufaddr</w:t>
       </w:r>
       <w:proofErr w:type="spellEnd"/>
@@ -18865,15 +18865,25 @@
       </w:r>
       <w:r>
         <w:rPr>
+          <w:b/>
+          <w:bCs/>
           <w:lang w:eastAsia="zh-TW"/>
         </w:rPr>
         <w:t>B</w:t>
       </w:r>
       <w:r>
         <w:rPr>
-          <w:lang w:eastAsia="zh-TW"/>
-        </w:rPr>
-        <w:t xml:space="preserve">lank </w:t>
+          <w:b/>
+          <w:bCs/>
+          <w:lang w:eastAsia="zh-TW"/>
+        </w:rPr>
+        <w:t>lank</w:t>
+      </w:r>
+      <w:r>
+        <w:rPr>
+          <w:lang w:eastAsia="zh-TW"/>
+        </w:rPr>
+        <w:t xml:space="preserve"> </w:t>
       </w:r>
       <w:r>
         <w:rPr>
@@ -20001,6 +20011,8 @@
       <w:r>
         <w:rPr>
           <w:rFonts w:hint="eastAsia"/>
+          <w:b/>
+          <w:bCs/>
           <w:i/>
           <w:iCs/>
           <w:lang w:eastAsia="zh-TW"/>
@@ -20055,24 +20067,12 @@
       <w:r>
         <w:rPr>
           <w:rFonts w:hint="eastAsia"/>
+          <w:b/>
+          <w:bCs/>
           <w:i/>
           <w:iCs/>
         </w:rPr>
-        <w:t xml:space="preserve">CONFIG_LCD_PANEL_USE_DE_ONLY </w:t>
-      </w:r>
-      <w:proofErr w:type="spellStart"/>
-      <w:r>
-        <w:rPr>
-          <w:rFonts w:hint="eastAsia"/>
-        </w:rPr>
-        <w:t>取消定義後，系統將啟用</w:t>
-      </w:r>
-      <w:proofErr w:type="spellEnd"/>
-      <w:r>
-        <w:rPr>
-          <w:rFonts w:hint="eastAsia"/>
-        </w:rPr>
-        <w:t xml:space="preserve"> </w:t>
+        <w:t>CONFIG_LCD_PANEL_USE_DE_ONLY</w:t>
       </w:r>
       <w:r>
         <w:rPr>
@@ -20080,11 +20080,37 @@
           <w:i/>
           <w:iCs/>
         </w:rPr>
+        <w:t xml:space="preserve"> </w:t>
+      </w:r>
+      <w:proofErr w:type="spellStart"/>
+      <w:r>
+        <w:rPr>
+          <w:rFonts w:hint="eastAsia"/>
+        </w:rPr>
+        <w:t>取消定義後，系統將啟用</w:t>
+      </w:r>
+      <w:proofErr w:type="spellEnd"/>
+      <w:r>
+        <w:rPr>
+          <w:rFonts w:hint="eastAsia"/>
+        </w:rPr>
+        <w:t xml:space="preserve"> </w:t>
+      </w:r>
+      <w:r>
+        <w:rPr>
+          <w:rFonts w:hint="eastAsia"/>
+          <w:b/>
+          <w:bCs/>
+          <w:i/>
+          <w:iCs/>
+        </w:rPr>
         <w:t>V</w:t>
       </w:r>
       <w:r>
         <w:rPr>
           <w:rFonts w:hint="eastAsia"/>
+          <w:b/>
+          <w:bCs/>
           <w:i/>
           <w:iCs/>
           <w:vertAlign w:val="subscript"/>
@@ -20100,6 +20126,8 @@
       <w:r>
         <w:rPr>
           <w:rFonts w:hint="eastAsia"/>
+          <w:b/>
+          <w:bCs/>
           <w:i/>
           <w:iCs/>
         </w:rPr>
@@ -20108,6 +20136,8 @@
       <w:r>
         <w:rPr>
           <w:rFonts w:hint="eastAsia"/>
+          <w:b/>
+          <w:bCs/>
           <w:i/>
           <w:iCs/>
           <w:vertAlign w:val="subscript"/>
@@ -20135,6 +20165,8 @@
       <w:r>
         <w:rPr>
           <w:rFonts w:hint="eastAsia"/>
+          <w:b/>
+          <w:bCs/>
           <w:i/>
           <w:iCs/>
         </w:rPr>
@@ -20143,6 +20175,8 @@
       <w:r>
         <w:rPr>
           <w:rFonts w:hint="eastAsia"/>
+          <w:b/>
+          <w:bCs/>
           <w:i/>
           <w:iCs/>
           <w:vertAlign w:val="subscript"/>
@@ -20187,6 +20221,8 @@
       <w:r>
         <w:rPr>
           <w:rFonts w:hint="eastAsia"/>
+          <w:b/>
+          <w:bCs/>
           <w:i/>
           <w:iCs/>
         </w:rPr>
@@ -20195,6 +20231,8 @@
       <w:r>
         <w:rPr>
           <w:rFonts w:hint="eastAsia"/>
+          <w:b/>
+          <w:bCs/>
           <w:i/>
           <w:iCs/>
           <w:vertAlign w:val="subscript"/>
@@ -20234,6 +20272,8 @@
       </w:pPr>
       <w:r>
         <w:rPr>
+          <w:b/>
+          <w:bCs/>
           <w:i/>
           <w:iCs/>
         </w:rPr>
@@ -20242,6 +20282,8 @@
       <w:proofErr w:type="spellStart"/>
       <w:r>
         <w:rPr>
+          <w:b/>
+          <w:bCs/>
           <w:i/>
           <w:iCs/>
         </w:rPr>
@@ -20275,7 +20317,21 @@
         <w:rPr>
           <w:rFonts w:hint="eastAsia"/>
         </w:rPr>
-        <w:t xml:space="preserve"> Active-High </w:t>
+        <w:t xml:space="preserve"> </w:t>
+      </w:r>
+      <w:r>
+        <w:rPr>
+          <w:rFonts w:hint="eastAsia"/>
+          <w:b/>
+          <w:bCs/>
+        </w:rPr>
+        <w:t>Active-High</w:t>
+      </w:r>
+      <w:r>
+        <w:rPr>
+          <w:rFonts w:hint="eastAsia"/>
+        </w:rPr>
+        <w:t xml:space="preserve"> </w:t>
       </w:r>
       <w:proofErr w:type="spellStart"/>
       <w:r>
@@ -20289,7 +20345,21 @@
         <w:rPr>
           <w:rFonts w:hint="eastAsia"/>
         </w:rPr>
-        <w:t xml:space="preserve"> Active-Low </w:t>
+        <w:t xml:space="preserve"> </w:t>
+      </w:r>
+      <w:r>
+        <w:rPr>
+          <w:rFonts w:hint="eastAsia"/>
+          <w:b/>
+          <w:bCs/>
+        </w:rPr>
+        <w:t>Active-Low</w:t>
+      </w:r>
+      <w:r>
+        <w:rPr>
+          <w:rFonts w:hint="eastAsia"/>
+        </w:rPr>
+        <w:t xml:space="preserve"> </w:t>
       </w:r>
       <w:proofErr w:type="spellStart"/>
       <w:r>
@@ -20316,6 +20386,8 @@
       </w:pPr>
       <w:r>
         <w:rPr>
+          <w:b/>
+          <w:bCs/>
           <w:i/>
           <w:iCs/>
         </w:rPr>
@@ -20330,6 +20402,8 @@
       <w:r>
         <w:rPr>
           <w:rFonts w:hint="eastAsia"/>
+          <w:b/>
+          <w:bCs/>
           <w:i/>
           <w:iCs/>
         </w:rPr>
@@ -20338,6 +20412,8 @@
       <w:r>
         <w:rPr>
           <w:rFonts w:hint="eastAsia"/>
+          <w:b/>
+          <w:bCs/>
           <w:i/>
           <w:iCs/>
           <w:lang w:eastAsia="zh-TW"/>
@@ -20383,6 +20459,8 @@
       </w:pPr>
       <w:r>
         <w:rPr>
+          <w:b/>
+          <w:bCs/>
           <w:i/>
           <w:iCs/>
           <w:lang w:eastAsia="zh-TW"/>
@@ -20788,24 +20866,15 @@
           <w:color w:val="00B050"/>
           <w:lang w:eastAsia="zh-TW"/>
         </w:rPr>
-        <w:t>*!&lt; Specify XRES */</w:t>
-      </w:r>
-    </w:p>
-    <w:p>
-      <w:pPr>
-        <w:pStyle w:val="PProgram"/>
+        <w:t xml:space="preserve">*!&lt; Specify </w:t>
+      </w:r>
+      <w:r>
         <w:rPr>
           <w:rFonts w:cs="Consolas"/>
           <w:color w:val="00B050"/>
           <w:lang w:eastAsia="zh-TW"/>
         </w:rPr>
-      </w:pPr>
-      <w:r>
-        <w:t xml:space="preserve">#define CONFIG_TIMING_VACT              </w:t>
-      </w:r>
-      <w:proofErr w:type="gramStart"/>
-      <w:r>
-        <w:t xml:space="preserve">272  </w:t>
+        <w:t>Width</w:t>
       </w:r>
       <w:r>
         <w:rPr>
@@ -20813,28 +20882,24 @@
           <w:color w:val="00B050"/>
           <w:lang w:eastAsia="zh-TW"/>
         </w:rPr>
-        <w:t>/</w:t>
-      </w:r>
-      <w:proofErr w:type="gramEnd"/>
-      <w:r>
+        <w:t xml:space="preserve"> */</w:t>
+      </w:r>
+    </w:p>
+    <w:p>
+      <w:pPr>
+        <w:pStyle w:val="PProgram"/>
         <w:rPr>
           <w:rFonts w:cs="Consolas"/>
           <w:color w:val="00B050"/>
           <w:lang w:eastAsia="zh-TW"/>
         </w:rPr>
-        <w:t>*!&lt; Specify YRES */</w:t>
-      </w:r>
-    </w:p>
-    <w:p>
-      <w:pPr>
-        <w:pStyle w:val="PProgram"/>
-      </w:pPr>
-      <w:r>
-        <w:t xml:space="preserve">#define CONFIG_TIMING_HBP                </w:t>
+      </w:pPr>
+      <w:r>
+        <w:t xml:space="preserve">#define CONFIG_TIMING_VACT              </w:t>
       </w:r>
       <w:proofErr w:type="gramStart"/>
       <w:r>
-        <w:t xml:space="preserve">30  </w:t>
+        <w:t xml:space="preserve">272  </w:t>
       </w:r>
       <w:r>
         <w:rPr>
@@ -20851,6 +20916,51 @@
           <w:color w:val="00B050"/>
           <w:lang w:eastAsia="zh-TW"/>
         </w:rPr>
+        <w:t xml:space="preserve">*!&lt; Specify </w:t>
+      </w:r>
+      <w:r>
+        <w:rPr>
+          <w:rFonts w:cs="Consolas"/>
+          <w:color w:val="00B050"/>
+          <w:lang w:eastAsia="zh-TW"/>
+        </w:rPr>
+        <w:t>Height</w:t>
+      </w:r>
+      <w:r>
+        <w:rPr>
+          <w:rFonts w:cs="Consolas"/>
+          <w:color w:val="00B050"/>
+          <w:lang w:eastAsia="zh-TW"/>
+        </w:rPr>
+        <w:t xml:space="preserve"> */</w:t>
+      </w:r>
+    </w:p>
+    <w:p>
+      <w:pPr>
+        <w:pStyle w:val="PProgram"/>
+      </w:pPr>
+      <w:r>
+        <w:t xml:space="preserve">#define CONFIG_TIMING_HBP                </w:t>
+      </w:r>
+      <w:proofErr w:type="gramStart"/>
+      <w:r>
+        <w:t xml:space="preserve">30  </w:t>
+      </w:r>
+      <w:r>
+        <w:rPr>
+          <w:rFonts w:cs="Consolas"/>
+          <w:color w:val="00B050"/>
+          <w:lang w:eastAsia="zh-TW"/>
+        </w:rPr>
+        <w:t>/</w:t>
+      </w:r>
+      <w:proofErr w:type="gramEnd"/>
+      <w:r>
+        <w:rPr>
+          <w:rFonts w:cs="Consolas"/>
+          <w:color w:val="00B050"/>
+          <w:lang w:eastAsia="zh-TW"/>
+        </w:rPr>
         <w:t>*!&lt; Specify HBP</w:t>
       </w:r>
       <w:r>
@@ -20957,7 +21067,39 @@
           <w:color w:val="00B050"/>
           <w:lang w:eastAsia="zh-TW"/>
         </w:rPr>
-        <w:t>(HSYNC plus width) */</w:t>
+        <w:t xml:space="preserve">(HSYNC </w:t>
+      </w:r>
+      <w:r>
+        <w:rPr>
+          <w:rFonts w:cs="Consolas"/>
+          <w:color w:val="00B050"/>
+          <w:lang w:eastAsia="zh-TW"/>
+        </w:rPr>
+        <w:t>Pulse</w:t>
+      </w:r>
+      <w:r>
+        <w:rPr>
+          <w:rFonts w:cs="Consolas"/>
+          <w:color w:val="00B050"/>
+          <w:lang w:eastAsia="zh-TW"/>
+        </w:rPr>
+        <w:t xml:space="preserve"> </w:t>
+      </w:r>
+      <w:r>
+        <w:rPr>
+          <w:rFonts w:cs="Consolas"/>
+          <w:color w:val="00B050"/>
+          <w:lang w:eastAsia="zh-TW"/>
+        </w:rPr>
+        <w:t>W</w:t>
+      </w:r>
+      <w:r>
+        <w:rPr>
+          <w:rFonts w:cs="Consolas"/>
+          <w:color w:val="00B050"/>
+          <w:lang w:eastAsia="zh-TW"/>
+        </w:rPr>
+        <w:t>idth) */</w:t>
       </w:r>
     </w:p>
     <w:p>
@@ -21550,7 +21692,7 @@
                           </pic:cNvPicPr>
                         </pic:nvPicPr>
                         <pic:blipFill>
-                          <a:blip r:embed="rId20" cstate="print">
+                          <a:blip r:embed="rId21" cstate="print">
                             <a:extLst>
                               <a:ext uri="{28A0092B-C50C-407E-A947-70E740481C1C}">
                                 <a14:useLocalDpi xmlns:a14="http://schemas.microsoft.com/office/drawing/2010/main" val="0"/>
@@ -22378,10 +22520,16 @@
       <w:r>
         <w:rPr>
           <w:rFonts w:hint="eastAsia"/>
+          <w:b/>
+          <w:bCs/>
         </w:rPr>
         <w:t>Example</w:t>
       </w:r>
       <w:r>
+        <w:rPr>
+          <w:b/>
+          <w:bCs/>
+        </w:rPr>
         <w:t>Code</w:t>
       </w:r>
       <w:proofErr w:type="spellEnd"/>
@@ -22396,6 +22544,10 @@
         <w:t>路徑中的</w:t>
       </w:r>
       <w:r>
+        <w:rPr>
+          <w:b/>
+          <w:bCs/>
+        </w:rPr>
         <w:t>KEIL</w:t>
       </w:r>
       <w:r>
@@ -22403,6 +22555,8 @@
       </w:r>
       <w:r>
         <w:rPr>
+          <w:b/>
+          <w:bCs/>
           <w:i/>
         </w:rPr>
         <w:t>Drive_RGB_LCD_Panel_using_EBI.uvprojx</w:t>
@@ -22698,19 +22852,11 @@
             </w:r>
             <w:r>
               <w:rPr>
-                <w:rFonts w:eastAsia="SimSun" w:cs="Arial"/>
-                <w:szCs w:val="24"/>
-                <w:lang w:eastAsia="zh-CN"/>
-              </w:rPr>
-              <w:t>0</w:t>
-            </w:r>
-            <w:r>
-              <w:rPr>
                 <w:rFonts w:eastAsiaTheme="minorEastAsia" w:cs="Arial" w:hint="eastAsia"/>
                 <w:szCs w:val="24"/>
                 <w:lang w:eastAsia="zh-TW"/>
               </w:rPr>
-              <w:t>5</w:t>
+              <w:t>21</w:t>
             </w:r>
           </w:p>
         </w:tc>
@@ -23258,7 +23404,7 @@
                     <pic:cNvPicPr/>
                   </pic:nvPicPr>
                   <pic:blipFill>
-                    <a:blip r:embed="rId21"/>
+                    <a:blip r:embed="rId22"/>
                     <a:stretch>
                       <a:fillRect/>
                     </a:stretch>
@@ -23280,9 +23426,9 @@
       </w:r>
     </w:p>
     <w:sectPr>
-      <w:headerReference w:type="default" r:id="rId22"/>
-      <w:footerReference w:type="default" r:id="rId23"/>
-      <w:headerReference w:type="first" r:id="rId24"/>
+      <w:headerReference w:type="default" r:id="rId23"/>
+      <w:footerReference w:type="default" r:id="rId24"/>
+      <w:headerReference w:type="first" r:id="rId25"/>
       <w:pgSz w:w="12242" w:h="15842" w:code="1"/>
       <w:pgMar w:top="1672" w:right="1134" w:bottom="907" w:left="1134" w:header="0" w:footer="567" w:gutter="0"/>
       <w:cols w:space="708"/>
@@ -23567,7 +23713,7 @@
         <w:rFonts w:eastAsiaTheme="minorEastAsia" w:cs="Arial" w:hint="eastAsia"/>
         <w:lang w:eastAsia="zh-TW"/>
       </w:rPr>
-      <w:t>5</w:t>
+      <w:t>21</w:t>
     </w:r>
     <w:r>
       <w:rPr>
@@ -24045,18 +24191,6 @@
                           </w:r>
                           <w:r>
                             <w:rPr>
-                              <w:rFonts w:ascii="Calibri" w:hAnsi="Calibri" w:cs="Calibri" w:hint="eastAsia"/>
-                              <w:b/>
-                              <w:bCs/>
-                              <w:color w:val="000000"/>
-                              <w:sz w:val="32"/>
-                              <w:szCs w:val="32"/>
-                              <w:lang w:eastAsia="zh-TW"/>
-                            </w:rPr>
-                            <w:t>/M5531</w:t>
-                          </w:r>
-                          <w:r>
-                            <w:rPr>
                               <w:rFonts w:ascii="Calibri" w:hAnsi="Calibri" w:cs="Calibri"/>
                               <w:b/>
                               <w:bCs/>
@@ -24131,18 +24265,6 @@
                         <w:lang w:eastAsia="zh-TW"/>
                       </w:rPr>
                       <w:t>M55M1</w:t>
-                    </w:r>
-                    <w:r>
-                      <w:rPr>
-                        <w:rFonts w:ascii="Calibri" w:hAnsi="Calibri" w:cs="Calibri" w:hint="eastAsia"/>
-                        <w:b/>
-                        <w:bCs/>
-                        <w:color w:val="000000"/>
-                        <w:sz w:val="32"/>
-                        <w:szCs w:val="32"/>
-                        <w:lang w:eastAsia="zh-TW"/>
-                      </w:rPr>
-                      <w:t>/M5531</w:t>
                     </w:r>
                     <w:r>
                       <w:rPr>
@@ -33807,27 +33929,6 @@
 </file>
 
 <file path=customXml/item1.xml><?xml version="1.0" encoding="utf-8"?>
-<b:Sources xmlns:b="http://schemas.openxmlformats.org/officeDocument/2006/bibliography" xmlns="http://schemas.openxmlformats.org/officeDocument/2006/bibliography" SelectedStyle="\APA.XSL" StyleName="APA"/>
-</file>
-
-<file path=customXml/item2.xml><?xml version="1.0" encoding="utf-8"?>
-<p:properties xmlns:p="http://schemas.microsoft.com/office/2006/metadata/properties" xmlns:xsi="http://www.w3.org/2001/XMLSchema-instance" xmlns:pc="http://schemas.microsoft.com/office/infopath/2007/PartnerControls">
-  <documentManagement>
-    <Remark xmlns="5ebd3210-cc40-4b91-92ef-2ee02eee0e42">Eample Code Readme Template</Remark>
-  </documentManagement>
-</p:properties>
-</file>
-
-<file path=customXml/item3.xml><?xml version="1.0" encoding="utf-8"?>
-<?mso-contentType ?>
-<FormTemplates xmlns="http://schemas.microsoft.com/sharepoint/v3/contenttype/forms">
-  <Display>DocumentLibraryForm</Display>
-  <Edit>DocumentLibraryForm</Edit>
-  <New>DocumentLibraryForm</New>
-</FormTemplates>
-</file>
-
-<file path=customXml/item4.xml><?xml version="1.0" encoding="utf-8"?>
 <ct:contentTypeSchema xmlns:ct="http://schemas.microsoft.com/office/2006/metadata/contentType" xmlns:ma="http://schemas.microsoft.com/office/2006/metadata/properties/metaAttributes" ct:_="" ma:_="" ma:contentTypeName="Document" ma:contentTypeID="0x010100F31A88D5F8B55C4DB56D193A82266C08" ma:contentTypeVersion="1" ma:contentTypeDescription="Create a new document." ma:contentTypeScope="" ma:versionID="63cd331c3370e5ce41bc1ef463d19551">
   <xsd:schema xmlns:xsd="http://www.w3.org/2001/XMLSchema" xmlns:xs="http://www.w3.org/2001/XMLSchema" xmlns:p="http://schemas.microsoft.com/office/2006/metadata/properties" xmlns:ns2="5ebd3210-cc40-4b91-92ef-2ee02eee0e42" targetNamespace="http://schemas.microsoft.com/office/2006/metadata/properties" ma:root="true" ma:fieldsID="f98c9930f6255f7d486b38b2ca9fd9f9" ns2:_="">
     <xsd:import namespace="5ebd3210-cc40-4b91-92ef-2ee02eee0e42"/>
@@ -33955,33 +34056,28 @@
 </ct:contentTypeSchema>
 </file>
 
-<file path=customXml/itemProps1.xml><?xml version="1.0" encoding="utf-8"?>
-<ds:datastoreItem xmlns:ds="http://schemas.openxmlformats.org/officeDocument/2006/customXml" ds:itemID="{BC08AF18-DDD7-40A4-AA9C-94B821962D64}">
-  <ds:schemaRefs>
-    <ds:schemaRef ds:uri="http://schemas.openxmlformats.org/officeDocument/2006/bibliography"/>
-  </ds:schemaRefs>
-</ds:datastoreItem>
+<file path=customXml/item2.xml><?xml version="1.0" encoding="utf-8"?>
+<?mso-contentType ?>
+<FormTemplates xmlns="http://schemas.microsoft.com/sharepoint/v3/contenttype/forms">
+  <Display>DocumentLibraryForm</Display>
+  <Edit>DocumentLibraryForm</Edit>
+  <New>DocumentLibraryForm</New>
+</FormTemplates>
 </file>
 
-<file path=customXml/itemProps2.xml><?xml version="1.0" encoding="utf-8"?>
-<ds:datastoreItem xmlns:ds="http://schemas.openxmlformats.org/officeDocument/2006/customXml" ds:itemID="{14E12E29-11D0-4BB1-9FAE-66216D6FA763}">
-  <ds:schemaRefs>
-    <ds:schemaRef ds:uri="http://schemas.microsoft.com/office/2006/metadata/properties"/>
-    <ds:schemaRef ds:uri="http://schemas.microsoft.com/office/infopath/2007/PartnerControls"/>
-    <ds:schemaRef ds:uri="5ebd3210-cc40-4b91-92ef-2ee02eee0e42"/>
-  </ds:schemaRefs>
-</ds:datastoreItem>
+<file path=customXml/item3.xml><?xml version="1.0" encoding="utf-8"?>
+<p:properties xmlns:p="http://schemas.microsoft.com/office/2006/metadata/properties" xmlns:xsi="http://www.w3.org/2001/XMLSchema-instance" xmlns:pc="http://schemas.microsoft.com/office/infopath/2007/PartnerControls">
+  <documentManagement>
+    <Remark xmlns="5ebd3210-cc40-4b91-92ef-2ee02eee0e42">Eample Code Readme Template</Remark>
+  </documentManagement>
+</p:properties>
 </file>
 
-<file path=customXml/itemProps3.xml><?xml version="1.0" encoding="utf-8"?>
-<ds:datastoreItem xmlns:ds="http://schemas.openxmlformats.org/officeDocument/2006/customXml" ds:itemID="{509E591C-81AD-4681-8AD2-2368563E0C7F}">
-  <ds:schemaRefs>
-    <ds:schemaRef ds:uri="http://schemas.microsoft.com/sharepoint/v3/contenttype/forms"/>
-  </ds:schemaRefs>
-</ds:datastoreItem>
+<file path=customXml/item4.xml><?xml version="1.0" encoding="utf-8"?>
+<b:Sources xmlns:b="http://schemas.openxmlformats.org/officeDocument/2006/bibliography" xmlns="http://schemas.openxmlformats.org/officeDocument/2006/bibliography" SelectedStyle="\APA.XSL" StyleName="APA"/>
 </file>
 
-<file path=customXml/itemProps4.xml><?xml version="1.0" encoding="utf-8"?>
+<file path=customXml/itemProps1.xml><?xml version="1.0" encoding="utf-8"?>
 <ds:datastoreItem xmlns:ds="http://schemas.openxmlformats.org/officeDocument/2006/customXml" ds:itemID="{53B67867-C068-4592-AB6D-8FC984FF608F}">
   <ds:schemaRefs>
     <ds:schemaRef ds:uri="http://schemas.microsoft.com/office/2006/metadata/contentType"/>
@@ -33997,4 +34093,30 @@
     <ds:schemaRef ds:uri="http://schemas.microsoft.com/internal/obd"/>
   </ds:schemaRefs>
 </ds:datastoreItem>
+</file>
+
+<file path=customXml/itemProps2.xml><?xml version="1.0" encoding="utf-8"?>
+<ds:datastoreItem xmlns:ds="http://schemas.openxmlformats.org/officeDocument/2006/customXml" ds:itemID="{509E591C-81AD-4681-8AD2-2368563E0C7F}">
+  <ds:schemaRefs>
+    <ds:schemaRef ds:uri="http://schemas.microsoft.com/sharepoint/v3/contenttype/forms"/>
+  </ds:schemaRefs>
+</ds:datastoreItem>
+</file>
+
+<file path=customXml/itemProps3.xml><?xml version="1.0" encoding="utf-8"?>
+<ds:datastoreItem xmlns:ds="http://schemas.openxmlformats.org/officeDocument/2006/customXml" ds:itemID="{14E12E29-11D0-4BB1-9FAE-66216D6FA763}">
+  <ds:schemaRefs>
+    <ds:schemaRef ds:uri="http://schemas.microsoft.com/office/2006/metadata/properties"/>
+    <ds:schemaRef ds:uri="http://schemas.microsoft.com/office/infopath/2007/PartnerControls"/>
+    <ds:schemaRef ds:uri="5ebd3210-cc40-4b91-92ef-2ee02eee0e42"/>
+  </ds:schemaRefs>
+</ds:datastoreItem>
+</file>
+
+<file path=customXml/itemProps4.xml><?xml version="1.0" encoding="utf-8"?>
+<ds:datastoreItem xmlns:ds="http://schemas.openxmlformats.org/officeDocument/2006/customXml" ds:itemID="{BC08AF18-DDD7-40A4-AA9C-94B821962D64}">
+  <ds:schemaRefs>
+    <ds:schemaRef ds:uri="http://schemas.openxmlformats.org/officeDocument/2006/bibliography"/>
+  </ds:schemaRefs>
+</ds:datastoreItem>
 </file>
</xml_diff>